<commit_message>
wrote SPI driver and wrote a test to check the functionality
</commit_message>
<xml_diff>
--- a/Embedded_notes/Driver_developement_notes.docx
+++ b/Embedded_notes/Driver_developement_notes.docx
@@ -9,6 +9,9 @@
     </w:p>
     <w:p>
       <w:r>
+        <w:rPr>
+          <w:noProof/>
+        </w:rPr>
         <w:drawing>
           <wp:inline distT="0" distB="0" distL="0" distR="0" wp14:anchorId="445ECAF4" wp14:editId="538FC8D8">
             <wp:extent cx="5943600" cy="3385185"/>
@@ -48,6 +51,9 @@
     </w:p>
     <w:p>
       <w:r>
+        <w:rPr>
+          <w:noProof/>
+        </w:rPr>
         <w:drawing>
           <wp:inline distT="0" distB="0" distL="0" distR="0" wp14:anchorId="4508B3BF" wp14:editId="3CC425FC">
             <wp:extent cx="5943600" cy="3985895"/>
@@ -136,6 +142,9 @@
     </w:p>
     <w:p>
       <w:r>
+        <w:rPr>
+          <w:noProof/>
+        </w:rPr>
         <w:drawing>
           <wp:inline distT="0" distB="0" distL="0" distR="0" wp14:anchorId="74E82835" wp14:editId="39FD7AEA">
             <wp:extent cx="5943600" cy="4726305"/>
@@ -173,6 +182,959 @@
         </w:drawing>
       </w:r>
     </w:p>
+    <w:p>
+      <w:pPr>
+        <w:rPr>
+          <w:b/>
+          <w:bCs/>
+        </w:rPr>
+      </w:pPr>
+      <w:r>
+        <w:rPr>
+          <w:b/>
+          <w:bCs/>
+        </w:rPr>
+        <w:t xml:space="preserve">GPIO Pin interrupt Configuration:  </w:t>
+      </w:r>
+    </w:p>
+    <w:p>
+      <w:pPr>
+        <w:pStyle w:val="ListParagraph"/>
+        <w:numPr>
+          <w:ilvl w:val="0"/>
+          <w:numId w:val="2"/>
+        </w:numPr>
+      </w:pPr>
+      <w:r>
+        <w:t>Pin must be in input mode</w:t>
+      </w:r>
+    </w:p>
+    <w:p>
+      <w:pPr>
+        <w:pStyle w:val="ListParagraph"/>
+        <w:numPr>
+          <w:ilvl w:val="0"/>
+          <w:numId w:val="2"/>
+        </w:numPr>
+      </w:pPr>
+      <w:r>
+        <w:t>Configure the edge trigger (RE, FE, RFE)</w:t>
+      </w:r>
+    </w:p>
+    <w:p>
+      <w:pPr>
+        <w:pStyle w:val="ListParagraph"/>
+        <w:numPr>
+          <w:ilvl w:val="0"/>
+          <w:numId w:val="2"/>
+        </w:numPr>
+      </w:pPr>
+      <w:r>
+        <w:t xml:space="preserve">Enable interrupt delivery from peripheral to the processor </w:t>
+      </w:r>
+    </w:p>
+    <w:p>
+      <w:pPr>
+        <w:pStyle w:val="ListParagraph"/>
+        <w:numPr>
+          <w:ilvl w:val="0"/>
+          <w:numId w:val="2"/>
+        </w:numPr>
+      </w:pPr>
+      <w:r>
+        <w:t xml:space="preserve">Identify the IRQ number </w:t>
+      </w:r>
+    </w:p>
+    <w:p>
+      <w:pPr>
+        <w:pStyle w:val="ListParagraph"/>
+        <w:numPr>
+          <w:ilvl w:val="0"/>
+          <w:numId w:val="2"/>
+        </w:numPr>
+      </w:pPr>
+      <w:r>
+        <w:t>Configure IRQ priority for the identified IRQ number</w:t>
+      </w:r>
+    </w:p>
+    <w:p>
+      <w:pPr>
+        <w:pStyle w:val="ListParagraph"/>
+        <w:numPr>
+          <w:ilvl w:val="0"/>
+          <w:numId w:val="2"/>
+        </w:numPr>
+      </w:pPr>
+      <w:r>
+        <w:lastRenderedPageBreak/>
+        <w:t>Enable interrupt reception on that IRQ number</w:t>
+      </w:r>
+    </w:p>
+    <w:p>
+      <w:pPr>
+        <w:pStyle w:val="ListParagraph"/>
+        <w:numPr>
+          <w:ilvl w:val="0"/>
+          <w:numId w:val="2"/>
+        </w:numPr>
+      </w:pPr>
+      <w:r>
+        <w:t>Implement the I</w:t>
+      </w:r>
+      <w:r>
+        <w:t>SR</w:t>
+      </w:r>
+      <w:r>
+        <w:t xml:space="preserve"> handler</w:t>
+      </w:r>
+    </w:p>
+    <w:p>
+      <w:r>
+        <w:t>Not: The ISR handlers should be implemented in the application layer of the program by overriding the default handler. The ISR handler then should call the driver supported function to process the request</w:t>
+      </w:r>
+    </w:p>
+    <w:p/>
+    <w:p/>
+    <w:p>
+      <w:pPr>
+        <w:rPr>
+          <w:b/>
+          <w:bCs/>
+        </w:rPr>
+      </w:pPr>
+      <w:r>
+        <w:rPr>
+          <w:b/>
+          <w:bCs/>
+        </w:rPr>
+        <w:t>STM32 GPIO Pin Specifications</w:t>
+      </w:r>
+    </w:p>
+    <w:p>
+      <w:pPr>
+        <w:pStyle w:val="ListParagraph"/>
+        <w:numPr>
+          <w:ilvl w:val="0"/>
+          <w:numId w:val="1"/>
+        </w:numPr>
+      </w:pPr>
+      <w:r>
+        <w:t>Vdd is the main power supply of the microcontroller, provided externally</w:t>
+      </w:r>
+    </w:p>
+    <w:p>
+      <w:pPr>
+        <w:pStyle w:val="ListParagraph"/>
+        <w:numPr>
+          <w:ilvl w:val="0"/>
+          <w:numId w:val="1"/>
+        </w:numPr>
+      </w:pPr>
+      <w:r>
+        <w:t>Standard operating voltage of Vdd: 1.8&lt;=Vdd&lt;=3.6V. Max voltage on Vdd pin: 4 V</w:t>
+      </w:r>
+    </w:p>
+    <w:p>
+      <w:pPr>
+        <w:pStyle w:val="ListParagraph"/>
+        <w:numPr>
+          <w:ilvl w:val="0"/>
+          <w:numId w:val="1"/>
+        </w:numPr>
+      </w:pPr>
+      <w:r>
+        <w:t>Vss is ground reference of the microcontroller and should be 0V</w:t>
+      </w:r>
+    </w:p>
+    <w:p>
+      <w:pPr>
+        <w:pStyle w:val="ListParagraph"/>
+        <w:numPr>
+          <w:ilvl w:val="0"/>
+          <w:numId w:val="1"/>
+        </w:numPr>
+      </w:pPr>
+      <w:r>
+        <w:t>Minimum Vss = -0.3V</w:t>
+      </w:r>
+    </w:p>
+    <w:p>
+      <w:r>
+        <w:rPr>
+          <w:noProof/>
+        </w:rPr>
+        <w:drawing>
+          <wp:inline distT="0" distB="0" distL="0" distR="0" wp14:anchorId="7D298561" wp14:editId="571E2783">
+            <wp:extent cx="5943600" cy="3123565"/>
+            <wp:effectExtent l="0" t="0" r="0" b="635"/>
+            <wp:docPr id="59060306" name="Picture 1" descr="A screenshot of a computer&#10;&#10;AI-generated content may be incorrect."/>
+            <wp:cNvGraphicFramePr>
+              <a:graphicFrameLocks xmlns:a="http://schemas.openxmlformats.org/drawingml/2006/main" noChangeAspect="1"/>
+            </wp:cNvGraphicFramePr>
+            <a:graphic xmlns:a="http://schemas.openxmlformats.org/drawingml/2006/main">
+              <a:graphicData uri="http://schemas.openxmlformats.org/drawingml/2006/picture">
+                <pic:pic xmlns:pic="http://schemas.openxmlformats.org/drawingml/2006/picture">
+                  <pic:nvPicPr>
+                    <pic:cNvPr id="59060306" name="Picture 1" descr="A screenshot of a computer&#10;&#10;AI-generated content may be incorrect."/>
+                    <pic:cNvPicPr/>
+                  </pic:nvPicPr>
+                  <pic:blipFill>
+                    <a:blip r:embed="rId8"/>
+                    <a:stretch>
+                      <a:fillRect/>
+                    </a:stretch>
+                  </pic:blipFill>
+                  <pic:spPr>
+                    <a:xfrm>
+                      <a:off x="0" y="0"/>
+                      <a:ext cx="5943600" cy="3123565"/>
+                    </a:xfrm>
+                    <a:prstGeom prst="rect">
+                      <a:avLst/>
+                    </a:prstGeom>
+                  </pic:spPr>
+                </pic:pic>
+              </a:graphicData>
+            </a:graphic>
+          </wp:inline>
+        </w:drawing>
+      </w:r>
+    </w:p>
+    <w:p>
+      <w:r>
+        <w:rPr>
+          <w:noProof/>
+        </w:rPr>
+        <w:lastRenderedPageBreak/>
+        <w:drawing>
+          <wp:inline distT="0" distB="0" distL="0" distR="0" wp14:anchorId="5B6B85CE" wp14:editId="29EC6D0A">
+            <wp:extent cx="5943600" cy="4354195"/>
+            <wp:effectExtent l="0" t="0" r="0" b="8255"/>
+            <wp:docPr id="547232962" name="Picture 1" descr="A white and black text on a black background&#10;&#10;AI-generated content may be incorrect."/>
+            <wp:cNvGraphicFramePr>
+              <a:graphicFrameLocks xmlns:a="http://schemas.openxmlformats.org/drawingml/2006/main" noChangeAspect="1"/>
+            </wp:cNvGraphicFramePr>
+            <a:graphic xmlns:a="http://schemas.openxmlformats.org/drawingml/2006/main">
+              <a:graphicData uri="http://schemas.openxmlformats.org/drawingml/2006/picture">
+                <pic:pic xmlns:pic="http://schemas.openxmlformats.org/drawingml/2006/picture">
+                  <pic:nvPicPr>
+                    <pic:cNvPr id="547232962" name="Picture 1" descr="A white and black text on a black background&#10;&#10;AI-generated content may be incorrect."/>
+                    <pic:cNvPicPr/>
+                  </pic:nvPicPr>
+                  <pic:blipFill>
+                    <a:blip r:embed="rId9"/>
+                    <a:stretch>
+                      <a:fillRect/>
+                    </a:stretch>
+                  </pic:blipFill>
+                  <pic:spPr>
+                    <a:xfrm>
+                      <a:off x="0" y="0"/>
+                      <a:ext cx="5943600" cy="4354195"/>
+                    </a:xfrm>
+                    <a:prstGeom prst="rect">
+                      <a:avLst/>
+                    </a:prstGeom>
+                  </pic:spPr>
+                </pic:pic>
+              </a:graphicData>
+            </a:graphic>
+          </wp:inline>
+        </w:drawing>
+      </w:r>
+    </w:p>
+    <w:p>
+      <w:r>
+        <w:t xml:space="preserve">STM32 pins: </w:t>
+      </w:r>
+    </w:p>
+    <w:p>
+      <w:pPr>
+        <w:pStyle w:val="ListParagraph"/>
+        <w:numPr>
+          <w:ilvl w:val="0"/>
+          <w:numId w:val="3"/>
+        </w:numPr>
+      </w:pPr>
+      <w:r>
+        <w:t>Three-volt tolerant (TT)</w:t>
+      </w:r>
+    </w:p>
+    <w:p>
+      <w:pPr>
+        <w:pStyle w:val="ListParagraph"/>
+        <w:numPr>
+          <w:ilvl w:val="0"/>
+          <w:numId w:val="3"/>
+        </w:numPr>
+      </w:pPr>
+      <w:r>
+        <w:t>Five volt tolerant (FT)</w:t>
+      </w:r>
+    </w:p>
+    <w:p>
+      <w:pPr>
+        <w:pStyle w:val="ListParagraph"/>
+        <w:numPr>
+          <w:ilvl w:val="0"/>
+          <w:numId w:val="3"/>
+        </w:numPr>
+      </w:pPr>
+      <w:r>
+        <w:t>Three-volt tolerant directly connect to the ADC (TTa)</w:t>
+      </w:r>
+    </w:p>
+    <w:p>
+      <w:pPr>
+        <w:pStyle w:val="ListParagraph"/>
+      </w:pPr>
+    </w:p>
+    <w:p>
+      <w:r>
+        <w:t>General operating condition for TT &amp; TTa pin: 0.3 V &lt;= Vin &lt;= Vdd + 0.3 V</w:t>
+      </w:r>
+    </w:p>
+    <w:p>
+      <w:r>
+        <w:t>FT pin:</w:t>
+      </w:r>
+    </w:p>
+    <w:p>
+      <w:pPr>
+        <w:pStyle w:val="ListParagraph"/>
+        <w:numPr>
+          <w:ilvl w:val="0"/>
+          <w:numId w:val="1"/>
+        </w:numPr>
+      </w:pPr>
+      <w:r>
+        <w:t>0.3 V &lt;= Vin &lt;= 5.5 V</w:t>
+      </w:r>
+    </w:p>
+    <w:p>
+      <w:pPr>
+        <w:pStyle w:val="ListParagraph"/>
+        <w:numPr>
+          <w:ilvl w:val="0"/>
+          <w:numId w:val="1"/>
+        </w:numPr>
+      </w:pPr>
+      <w:r>
+        <w:t>GPIO is FT in input mode (not applicable when GPIO is in output or analog mode)</w:t>
+      </w:r>
+    </w:p>
+    <w:p>
+      <w:pPr>
+        <w:pStyle w:val="ListParagraph"/>
+        <w:numPr>
+          <w:ilvl w:val="0"/>
+          <w:numId w:val="1"/>
+        </w:numPr>
+      </w:pPr>
+      <w:r>
+        <w:t>FT GPio, max Vin is Vdd + 0.4 V</w:t>
+      </w:r>
+    </w:p>
+    <w:p>
+      <w:pPr>
+        <w:pStyle w:val="ListParagraph"/>
+      </w:pPr>
+    </w:p>
+    <w:p>
+      <w:pPr>
+        <w:pStyle w:val="ListParagraph"/>
+      </w:pPr>
+    </w:p>
+    <w:p>
+      <w:pPr>
+        <w:pStyle w:val="ListParagraph"/>
+      </w:pPr>
+      <w:r>
+        <w:rPr>
+          <w:noProof/>
+        </w:rPr>
+        <w:lastRenderedPageBreak/>
+        <w:drawing>
+          <wp:inline distT="0" distB="0" distL="0" distR="0" wp14:anchorId="42ACF461" wp14:editId="3A167B33">
+            <wp:extent cx="5943600" cy="3436620"/>
+            <wp:effectExtent l="0" t="0" r="0" b="0"/>
+            <wp:docPr id="1658962425" name="Picture 1" descr="A screenshot of a table&#10;&#10;AI-generated content may be incorrect."/>
+            <wp:cNvGraphicFramePr>
+              <a:graphicFrameLocks xmlns:a="http://schemas.openxmlformats.org/drawingml/2006/main" noChangeAspect="1"/>
+            </wp:cNvGraphicFramePr>
+            <a:graphic xmlns:a="http://schemas.openxmlformats.org/drawingml/2006/main">
+              <a:graphicData uri="http://schemas.openxmlformats.org/drawingml/2006/picture">
+                <pic:pic xmlns:pic="http://schemas.openxmlformats.org/drawingml/2006/picture">
+                  <pic:nvPicPr>
+                    <pic:cNvPr id="1658962425" name="Picture 1" descr="A screenshot of a table&#10;&#10;AI-generated content may be incorrect."/>
+                    <pic:cNvPicPr/>
+                  </pic:nvPicPr>
+                  <pic:blipFill>
+                    <a:blip r:embed="rId10"/>
+                    <a:stretch>
+                      <a:fillRect/>
+                    </a:stretch>
+                  </pic:blipFill>
+                  <pic:spPr>
+                    <a:xfrm>
+                      <a:off x="0" y="0"/>
+                      <a:ext cx="5943600" cy="3436620"/>
+                    </a:xfrm>
+                    <a:prstGeom prst="rect">
+                      <a:avLst/>
+                    </a:prstGeom>
+                  </pic:spPr>
+                </pic:pic>
+              </a:graphicData>
+            </a:graphic>
+          </wp:inline>
+        </w:drawing>
+      </w:r>
+    </w:p>
+    <w:p/>
+    <w:p/>
+    <w:p/>
+    <w:p>
+      <w:pPr>
+        <w:tabs>
+          <w:tab w:val="left" w:pos="3360"/>
+        </w:tabs>
+      </w:pPr>
+      <w:r>
+        <w:tab/>
+      </w:r>
+      <w:r>
+        <w:rPr>
+          <w:noProof/>
+        </w:rPr>
+        <w:drawing>
+          <wp:inline distT="0" distB="0" distL="0" distR="0" wp14:anchorId="00173DD8" wp14:editId="638B416C">
+            <wp:extent cx="5943600" cy="3039110"/>
+            <wp:effectExtent l="0" t="0" r="0" b="8890"/>
+            <wp:docPr id="622307513" name="Picture 1" descr="A screenshot of a computer&#10;&#10;AI-generated content may be incorrect."/>
+            <wp:cNvGraphicFramePr>
+              <a:graphicFrameLocks xmlns:a="http://schemas.openxmlformats.org/drawingml/2006/main" noChangeAspect="1"/>
+            </wp:cNvGraphicFramePr>
+            <a:graphic xmlns:a="http://schemas.openxmlformats.org/drawingml/2006/main">
+              <a:graphicData uri="http://schemas.openxmlformats.org/drawingml/2006/picture">
+                <pic:pic xmlns:pic="http://schemas.openxmlformats.org/drawingml/2006/picture">
+                  <pic:nvPicPr>
+                    <pic:cNvPr id="622307513" name="Picture 1" descr="A screenshot of a computer&#10;&#10;AI-generated content may be incorrect."/>
+                    <pic:cNvPicPr/>
+                  </pic:nvPicPr>
+                  <pic:blipFill>
+                    <a:blip r:embed="rId11"/>
+                    <a:stretch>
+                      <a:fillRect/>
+                    </a:stretch>
+                  </pic:blipFill>
+                  <pic:spPr>
+                    <a:xfrm>
+                      <a:off x="0" y="0"/>
+                      <a:ext cx="5943600" cy="3039110"/>
+                    </a:xfrm>
+                    <a:prstGeom prst="rect">
+                      <a:avLst/>
+                    </a:prstGeom>
+                  </pic:spPr>
+                </pic:pic>
+              </a:graphicData>
+            </a:graphic>
+          </wp:inline>
+        </w:drawing>
+      </w:r>
+    </w:p>
+    <w:p>
+      <w:pPr>
+        <w:tabs>
+          <w:tab w:val="left" w:pos="3360"/>
+        </w:tabs>
+      </w:pPr>
+      <w:r>
+        <w:t>Vil: maximum voltage level that is interpreted as a logical 0 by a digital input</w:t>
+      </w:r>
+    </w:p>
+    <w:p>
+      <w:pPr>
+        <w:tabs>
+          <w:tab w:val="left" w:pos="3360"/>
+        </w:tabs>
+      </w:pPr>
+      <w:r>
+        <w:lastRenderedPageBreak/>
+        <w:t>ViH: minimum voltage level that is interpreted as as a logical 1 by a digital input</w:t>
+      </w:r>
+    </w:p>
+    <w:p>
+      <w:pPr>
+        <w:tabs>
+          <w:tab w:val="left" w:pos="3360"/>
+        </w:tabs>
+      </w:pPr>
+      <w:r>
+        <w:t>VoL: maximum output voltage low level voltage which can be interpreted as logic low</w:t>
+      </w:r>
+    </w:p>
+    <w:p>
+      <w:pPr>
+        <w:tabs>
+          <w:tab w:val="left" w:pos="3360"/>
+        </w:tabs>
+      </w:pPr>
+      <w:r>
+        <w:t>VoH: the minimum output high level voltage which can be interpreted as logic high</w:t>
+      </w:r>
+    </w:p>
+    <w:p>
+      <w:pPr>
+        <w:tabs>
+          <w:tab w:val="left" w:pos="3360"/>
+        </w:tabs>
+      </w:pPr>
+    </w:p>
+    <w:p>
+      <w:pPr>
+        <w:tabs>
+          <w:tab w:val="left" w:pos="3360"/>
+        </w:tabs>
+      </w:pPr>
+    </w:p>
+    <w:p>
+      <w:pPr>
+        <w:tabs>
+          <w:tab w:val="left" w:pos="3360"/>
+        </w:tabs>
+        <w:rPr>
+          <w:b/>
+          <w:bCs/>
+        </w:rPr>
+      </w:pPr>
+      <w:r>
+        <w:rPr>
+          <w:b/>
+          <w:bCs/>
+        </w:rPr>
+        <w:t>SPI Details</w:t>
+      </w:r>
+    </w:p>
+    <w:p>
+      <w:pPr>
+        <w:pStyle w:val="ListParagraph"/>
+        <w:numPr>
+          <w:ilvl w:val="0"/>
+          <w:numId w:val="1"/>
+        </w:numPr>
+        <w:tabs>
+          <w:tab w:val="left" w:pos="3360"/>
+        </w:tabs>
+      </w:pPr>
+      <w:r>
+        <w:t>Allows communication between one master and one or more slave devices</w:t>
+      </w:r>
+    </w:p>
+    <w:p>
+      <w:pPr>
+        <w:pStyle w:val="ListParagraph"/>
+        <w:numPr>
+          <w:ilvl w:val="0"/>
+          <w:numId w:val="1"/>
+        </w:numPr>
+        <w:tabs>
+          <w:tab w:val="left" w:pos="3360"/>
+        </w:tabs>
+      </w:pPr>
+      <w:r>
+        <w:t>4 I/O pins for communication with external device</w:t>
+      </w:r>
+    </w:p>
+    <w:p>
+      <w:pPr>
+        <w:pStyle w:val="ListParagraph"/>
+        <w:numPr>
+          <w:ilvl w:val="0"/>
+          <w:numId w:val="1"/>
+        </w:numPr>
+        <w:tabs>
+          <w:tab w:val="left" w:pos="3360"/>
+        </w:tabs>
+      </w:pPr>
+      <w:r>
+        <w:t>MISO: Master In/Slave out data – pin used to transmit data in slave mode and receive data in master mode</w:t>
+      </w:r>
+    </w:p>
+    <w:p>
+      <w:pPr>
+        <w:pStyle w:val="ListParagraph"/>
+        <w:numPr>
+          <w:ilvl w:val="0"/>
+          <w:numId w:val="1"/>
+        </w:numPr>
+        <w:tabs>
+          <w:tab w:val="left" w:pos="3360"/>
+        </w:tabs>
+      </w:pPr>
+      <w:r>
+        <w:t>MOSI: Master Out/ Slave in data – pin used to transmit data in master mode and receive date in slave mode</w:t>
+      </w:r>
+    </w:p>
+    <w:p>
+      <w:pPr>
+        <w:pStyle w:val="ListParagraph"/>
+        <w:numPr>
+          <w:ilvl w:val="0"/>
+          <w:numId w:val="1"/>
+        </w:numPr>
+        <w:tabs>
+          <w:tab w:val="left" w:pos="3360"/>
+        </w:tabs>
+      </w:pPr>
+      <w:r>
+        <w:t>SCK: serial clock output pin for SPI master and input pin for SPI slaves</w:t>
+      </w:r>
+    </w:p>
+    <w:p>
+      <w:pPr>
+        <w:pStyle w:val="ListParagraph"/>
+        <w:numPr>
+          <w:ilvl w:val="0"/>
+          <w:numId w:val="1"/>
+        </w:numPr>
+        <w:tabs>
+          <w:tab w:val="left" w:pos="3360"/>
+        </w:tabs>
+      </w:pPr>
+      <w:r>
+        <w:t>NSS: slave select pin – depending on SPI and NSS settings, this pin can be used to select an individual slave device for communication</w:t>
+      </w:r>
+    </w:p>
+    <w:p>
+      <w:pPr>
+        <w:pStyle w:val="ListParagraph"/>
+        <w:numPr>
+          <w:ilvl w:val="0"/>
+          <w:numId w:val="1"/>
+        </w:numPr>
+        <w:tabs>
+          <w:tab w:val="left" w:pos="3360"/>
+        </w:tabs>
+      </w:pPr>
+      <w:r>
+        <w:t>Slave’s data comm lines (MISO, MOSI) will be in high impedance state until SS line is pulled to ground.</w:t>
+      </w:r>
+    </w:p>
+    <w:p>
+      <w:pPr>
+        <w:tabs>
+          <w:tab w:val="left" w:pos="3360"/>
+        </w:tabs>
+      </w:pPr>
+      <w:r>
+        <w:t xml:space="preserve">Slave management: </w:t>
+      </w:r>
+    </w:p>
+    <w:p>
+      <w:pPr>
+        <w:pStyle w:val="ListParagraph"/>
+        <w:numPr>
+          <w:ilvl w:val="0"/>
+          <w:numId w:val="4"/>
+        </w:numPr>
+        <w:tabs>
+          <w:tab w:val="left" w:pos="3360"/>
+        </w:tabs>
+      </w:pPr>
+      <w:r>
+        <w:t>Software slave management</w:t>
+      </w:r>
+    </w:p>
+    <w:p>
+      <w:pPr>
+        <w:pStyle w:val="ListParagraph"/>
+        <w:numPr>
+          <w:ilvl w:val="0"/>
+          <w:numId w:val="1"/>
+        </w:numPr>
+        <w:tabs>
+          <w:tab w:val="left" w:pos="3360"/>
+        </w:tabs>
+      </w:pPr>
+      <w:r>
+        <w:t xml:space="preserve">Set SSM bit in the SPIx_CR1 reg as 1 </w:t>
+      </w:r>
+    </w:p>
+    <w:p>
+      <w:pPr>
+        <w:pStyle w:val="ListParagraph"/>
+        <w:numPr>
+          <w:ilvl w:val="0"/>
+          <w:numId w:val="1"/>
+        </w:numPr>
+        <w:tabs>
+          <w:tab w:val="left" w:pos="3360"/>
+        </w:tabs>
+      </w:pPr>
+      <w:r>
+        <w:t xml:space="preserve">Pin is grounded internally </w:t>
+      </w:r>
+    </w:p>
+    <w:p>
+      <w:pPr>
+        <w:tabs>
+          <w:tab w:val="left" w:pos="3360"/>
+        </w:tabs>
+      </w:pPr>
+    </w:p>
+    <w:p>
+      <w:pPr>
+        <w:pStyle w:val="ListParagraph"/>
+        <w:numPr>
+          <w:ilvl w:val="0"/>
+          <w:numId w:val="4"/>
+        </w:numPr>
+        <w:tabs>
+          <w:tab w:val="left" w:pos="3360"/>
+        </w:tabs>
+      </w:pPr>
+      <w:r>
+        <w:t>Hardware slave management</w:t>
+      </w:r>
+    </w:p>
+    <w:p>
+      <w:pPr>
+        <w:pStyle w:val="ListParagraph"/>
+        <w:numPr>
+          <w:ilvl w:val="0"/>
+          <w:numId w:val="1"/>
+        </w:numPr>
+        <w:tabs>
+          <w:tab w:val="left" w:pos="3360"/>
+        </w:tabs>
+      </w:pPr>
+      <w:r>
+        <w:t xml:space="preserve">Set SSM bit in the SPI_CR1 reg as 0 </w:t>
+      </w:r>
+    </w:p>
+    <w:p>
+      <w:pPr>
+        <w:pStyle w:val="ListParagraph"/>
+        <w:numPr>
+          <w:ilvl w:val="0"/>
+          <w:numId w:val="1"/>
+        </w:numPr>
+        <w:tabs>
+          <w:tab w:val="left" w:pos="3360"/>
+        </w:tabs>
+      </w:pPr>
+      <w:r>
+        <w:t xml:space="preserve">The NSS pin </w:t>
+      </w:r>
+      <w:r>
+        <w:t>must</w:t>
+      </w:r>
+      <w:r>
+        <w:t xml:space="preserve"> be grounded manually</w:t>
+      </w:r>
+    </w:p>
+    <w:p>
+      <w:pPr>
+        <w:tabs>
+          <w:tab w:val="left" w:pos="3360"/>
+        </w:tabs>
+      </w:pPr>
+    </w:p>
+    <w:p>
+      <w:pPr>
+        <w:tabs>
+          <w:tab w:val="left" w:pos="3360"/>
+        </w:tabs>
+      </w:pPr>
+      <w:r>
+        <w:t xml:space="preserve">SPI Communication Format: </w:t>
+      </w:r>
+    </w:p>
+    <w:p>
+      <w:pPr>
+        <w:pStyle w:val="ListParagraph"/>
+        <w:numPr>
+          <w:ilvl w:val="0"/>
+          <w:numId w:val="1"/>
+        </w:numPr>
+        <w:tabs>
+          <w:tab w:val="left" w:pos="3360"/>
+        </w:tabs>
+      </w:pPr>
+      <w:r>
+        <w:t>Format depends on the clock phase, clock polarity, and data frame format</w:t>
+      </w:r>
+    </w:p>
+    <w:p>
+      <w:pPr>
+        <w:pStyle w:val="ListParagraph"/>
+        <w:numPr>
+          <w:ilvl w:val="0"/>
+          <w:numId w:val="1"/>
+        </w:numPr>
+        <w:tabs>
+          <w:tab w:val="left" w:pos="3360"/>
+        </w:tabs>
+      </w:pPr>
+      <w:r>
+        <w:t>CPOL (clock polarity) – controls the idle state value of the clock when noi data is being transferred</w:t>
+      </w:r>
+    </w:p>
+    <w:p>
+      <w:pPr>
+        <w:pStyle w:val="ListParagraph"/>
+        <w:numPr>
+          <w:ilvl w:val="0"/>
+          <w:numId w:val="1"/>
+        </w:numPr>
+        <w:tabs>
+          <w:tab w:val="left" w:pos="3360"/>
+        </w:tabs>
+      </w:pPr>
+      <w:r>
+        <w:t>CPOL is reset, the SCLK pin has low-level idle state. If set to high, SCLK pin has high-level idle state</w:t>
+      </w:r>
+    </w:p>
+    <w:p>
+      <w:pPr>
+        <w:pStyle w:val="ListParagraph"/>
+        <w:numPr>
+          <w:ilvl w:val="0"/>
+          <w:numId w:val="1"/>
+        </w:numPr>
+        <w:tabs>
+          <w:tab w:val="left" w:pos="3360"/>
+        </w:tabs>
+      </w:pPr>
+      <w:r>
+        <w:lastRenderedPageBreak/>
+        <w:t>CPHA controls at which clock edge of the SCLK the data should be sampled by the slave</w:t>
+      </w:r>
+    </w:p>
+    <w:p>
+      <w:pPr>
+        <w:pStyle w:val="ListParagraph"/>
+        <w:numPr>
+          <w:ilvl w:val="0"/>
+          <w:numId w:val="1"/>
+        </w:numPr>
+        <w:tabs>
+          <w:tab w:val="left" w:pos="3360"/>
+        </w:tabs>
+      </w:pPr>
+      <w:r>
+        <w:t>Combination of CPOL (clock polarity) and CPHA (clock phase) bits selects the data capture clock edge</w:t>
+      </w:r>
+    </w:p>
+    <w:p>
+      <w:pPr>
+        <w:tabs>
+          <w:tab w:val="left" w:pos="3360"/>
+        </w:tabs>
+        <w:rPr>
+          <w:b/>
+          <w:bCs/>
+        </w:rPr>
+      </w:pPr>
+      <w:r>
+        <w:rPr>
+          <w:b/>
+          <w:bCs/>
+        </w:rPr>
+        <w:drawing>
+          <wp:inline distT="0" distB="0" distL="0" distR="0" wp14:anchorId="3492A0B7" wp14:editId="2407E999">
+            <wp:extent cx="5943600" cy="3489325"/>
+            <wp:effectExtent l="0" t="0" r="0" b="0"/>
+            <wp:docPr id="1934893750" name="Picture 1" descr="A close-up of a data register&#10;&#10;AI-generated content may be incorrect."/>
+            <wp:cNvGraphicFramePr>
+              <a:graphicFrameLocks xmlns:a="http://schemas.openxmlformats.org/drawingml/2006/main" noChangeAspect="1"/>
+            </wp:cNvGraphicFramePr>
+            <a:graphic xmlns:a="http://schemas.openxmlformats.org/drawingml/2006/main">
+              <a:graphicData uri="http://schemas.openxmlformats.org/drawingml/2006/picture">
+                <pic:pic xmlns:pic="http://schemas.openxmlformats.org/drawingml/2006/picture">
+                  <pic:nvPicPr>
+                    <pic:cNvPr id="1934893750" name="Picture 1" descr="A close-up of a data register&#10;&#10;AI-generated content may be incorrect."/>
+                    <pic:cNvPicPr/>
+                  </pic:nvPicPr>
+                  <pic:blipFill>
+                    <a:blip r:embed="rId12"/>
+                    <a:stretch>
+                      <a:fillRect/>
+                    </a:stretch>
+                  </pic:blipFill>
+                  <pic:spPr>
+                    <a:xfrm>
+                      <a:off x="0" y="0"/>
+                      <a:ext cx="5943600" cy="3489325"/>
+                    </a:xfrm>
+                    <a:prstGeom prst="rect">
+                      <a:avLst/>
+                    </a:prstGeom>
+                  </pic:spPr>
+                </pic:pic>
+              </a:graphicData>
+            </a:graphic>
+          </wp:inline>
+        </w:drawing>
+      </w:r>
+    </w:p>
+    <w:p>
+      <w:pPr>
+        <w:rPr>
+          <w:b/>
+          <w:bCs/>
+        </w:rPr>
+      </w:pPr>
+    </w:p>
+    <w:p>
+      <w:pPr>
+        <w:tabs>
+          <w:tab w:val="left" w:pos="4200"/>
+        </w:tabs>
+      </w:pPr>
+      <w:r>
+        <w:tab/>
+      </w:r>
+      <w:r>
+        <w:drawing>
+          <wp:inline distT="0" distB="0" distL="0" distR="0" wp14:anchorId="61DC528C" wp14:editId="39ECB107">
+            <wp:extent cx="5943600" cy="1330325"/>
+            <wp:effectExtent l="0" t="0" r="0" b="3175"/>
+            <wp:docPr id="367872776" name="Picture 1" descr="A black and white diagram&#10;&#10;AI-generated content may be incorrect."/>
+            <wp:cNvGraphicFramePr>
+              <a:graphicFrameLocks xmlns:a="http://schemas.openxmlformats.org/drawingml/2006/main" noChangeAspect="1"/>
+            </wp:cNvGraphicFramePr>
+            <a:graphic xmlns:a="http://schemas.openxmlformats.org/drawingml/2006/main">
+              <a:graphicData uri="http://schemas.openxmlformats.org/drawingml/2006/picture">
+                <pic:pic xmlns:pic="http://schemas.openxmlformats.org/drawingml/2006/picture">
+                  <pic:nvPicPr>
+                    <pic:cNvPr id="367872776" name="Picture 1" descr="A black and white diagram&#10;&#10;AI-generated content may be incorrect."/>
+                    <pic:cNvPicPr/>
+                  </pic:nvPicPr>
+                  <pic:blipFill>
+                    <a:blip r:embed="rId13"/>
+                    <a:stretch>
+                      <a:fillRect/>
+                    </a:stretch>
+                  </pic:blipFill>
+                  <pic:spPr>
+                    <a:xfrm>
+                      <a:off x="0" y="0"/>
+                      <a:ext cx="5943600" cy="1330325"/>
+                    </a:xfrm>
+                    <a:prstGeom prst="rect">
+                      <a:avLst/>
+                    </a:prstGeom>
+                  </pic:spPr>
+                </pic:pic>
+              </a:graphicData>
+            </a:graphic>
+          </wp:inline>
+        </w:drawing>
+      </w:r>
+    </w:p>
     <w:sectPr>
       <w:pgSz w:w="12240" w:h="15840"/>
       <w:pgMar w:top="1440" w:right="1440" w:bottom="1440" w:left="1440" w:header="708" w:footer="708" w:gutter="0"/>
@@ -186,6 +1148,362 @@
 <file path=word/numbering.xml><?xml version="1.0" encoding="utf-8"?>
 <w:numbering xmlns:wpc="http://schemas.microsoft.com/office/word/2010/wordprocessingCanvas" xmlns:cx="http://schemas.microsoft.com/office/drawing/2014/chartex" xmlns:cx1="http://schemas.microsoft.com/office/drawing/2015/9/8/chartex" xmlns:cx2="http://schemas.microsoft.com/office/drawing/2015/10/21/chartex" xmlns:cx3="http://schemas.microsoft.com/office/drawing/2016/5/9/chartex" xmlns:cx4="http://schemas.microsoft.com/office/drawing/2016/5/10/chartex" xmlns:cx5="http://schemas.microsoft.com/office/drawing/2016/5/11/chartex" xmlns:cx6="http://schemas.microsoft.com/office/drawing/2016/5/12/chartex" xmlns:cx7="http://schemas.microsoft.com/office/drawing/2016/5/13/chartex" xmlns:cx8="http://schemas.microsoft.com/office/drawing/2016/5/14/chartex" xmlns:mc="http://schemas.openxmlformats.org/markup-compatibility/2006" xmlns:aink="http://schemas.microsoft.com/office/drawing/2016/ink" xmlns:am3d="http://schemas.microsoft.com/office/drawing/2017/model3d" xmlns:o="urn:schemas-microsoft-com:office:office" xmlns:oel="http://schemas.microsoft.com/office/2019/extlst" xmlns:r="http://schemas.openxmlformats.org/officeDocument/2006/relationships" xmlns:m="http://schemas.openxmlformats.org/officeDocument/2006/math" xmlns:v="urn:schemas-microsoft-com:vml" xmlns:wp14="http://schemas.microsoft.com/office/word/2010/wordprocessingDrawing" xmlns:wp="http://schemas.openxmlformats.org/drawingml/2006/wordprocessingDrawing" xmlns:w10="urn:schemas-microsoft-com:office:word" xmlns:w="http://schemas.openxmlformats.org/wordprocessingml/2006/main" xmlns:w14="http://schemas.microsoft.com/office/word/2010/wordml" xmlns:w15="http://schemas.microsoft.com/office/word/2012/wordml" xmlns:w16cex="http://schemas.microsoft.com/office/word/2018/wordml/cex" xmlns:w16cid="http://schemas.microsoft.com/office/word/2016/wordml/cid" xmlns:w16="http://schemas.microsoft.com/office/word/2018/wordml" xmlns:w16du="http://schemas.microsoft.com/office/word/2023/wordml/word16du" xmlns:w16sdtdh="http://schemas.microsoft.com/office/word/2020/wordml/sdtdatahash" xmlns:w16sdtfl="http://schemas.microsoft.com/office/word/2024/wordml/sdtformatlock" xmlns:w16se="http://schemas.microsoft.com/office/word/2015/wordml/symex" xmlns:wpg="http://schemas.microsoft.com/office/word/2010/wordprocessingGroup" xmlns:wpi="http://schemas.microsoft.com/office/word/2010/wordprocessingInk" xmlns:wne="http://schemas.microsoft.com/office/word/2006/wordml" xmlns:wps="http://schemas.microsoft.com/office/word/2010/wordprocessingShape" mc:Ignorable="w14 w15 w16se w16cid w16 w16cex w16sdtdh w16sdtfl w16du wp14">
   <w:abstractNum w:abstractNumId="0" w15:restartNumberingAfterBreak="0">
+    <w:nsid w:val="10C8062A"/>
+    <w:multiLevelType w:val="hybridMultilevel"/>
+    <w:tmpl w:val="38AEEF08"/>
+    <w:lvl w:ilvl="0" w:tplc="1009000F">
+      <w:start w:val="1"/>
+      <w:numFmt w:val="decimal"/>
+      <w:lvlText w:val="%1."/>
+      <w:lvlJc w:val="left"/>
+      <w:pPr>
+        <w:ind w:left="720" w:hanging="360"/>
+      </w:pPr>
+      <w:rPr>
+        <w:rFonts w:hint="default"/>
+      </w:rPr>
+    </w:lvl>
+    <w:lvl w:ilvl="1" w:tplc="10090019" w:tentative="1">
+      <w:start w:val="1"/>
+      <w:numFmt w:val="lowerLetter"/>
+      <w:lvlText w:val="%2."/>
+      <w:lvlJc w:val="left"/>
+      <w:pPr>
+        <w:ind w:left="1440" w:hanging="360"/>
+      </w:pPr>
+    </w:lvl>
+    <w:lvl w:ilvl="2" w:tplc="1009001B" w:tentative="1">
+      <w:start w:val="1"/>
+      <w:numFmt w:val="lowerRoman"/>
+      <w:lvlText w:val="%3."/>
+      <w:lvlJc w:val="right"/>
+      <w:pPr>
+        <w:ind w:left="2160" w:hanging="180"/>
+      </w:pPr>
+    </w:lvl>
+    <w:lvl w:ilvl="3" w:tplc="1009000F" w:tentative="1">
+      <w:start w:val="1"/>
+      <w:numFmt w:val="decimal"/>
+      <w:lvlText w:val="%4."/>
+      <w:lvlJc w:val="left"/>
+      <w:pPr>
+        <w:ind w:left="2880" w:hanging="360"/>
+      </w:pPr>
+    </w:lvl>
+    <w:lvl w:ilvl="4" w:tplc="10090019" w:tentative="1">
+      <w:start w:val="1"/>
+      <w:numFmt w:val="lowerLetter"/>
+      <w:lvlText w:val="%5."/>
+      <w:lvlJc w:val="left"/>
+      <w:pPr>
+        <w:ind w:left="3600" w:hanging="360"/>
+      </w:pPr>
+    </w:lvl>
+    <w:lvl w:ilvl="5" w:tplc="1009001B" w:tentative="1">
+      <w:start w:val="1"/>
+      <w:numFmt w:val="lowerRoman"/>
+      <w:lvlText w:val="%6."/>
+      <w:lvlJc w:val="right"/>
+      <w:pPr>
+        <w:ind w:left="4320" w:hanging="180"/>
+      </w:pPr>
+    </w:lvl>
+    <w:lvl w:ilvl="6" w:tplc="1009000F" w:tentative="1">
+      <w:start w:val="1"/>
+      <w:numFmt w:val="decimal"/>
+      <w:lvlText w:val="%7."/>
+      <w:lvlJc w:val="left"/>
+      <w:pPr>
+        <w:ind w:left="5040" w:hanging="360"/>
+      </w:pPr>
+    </w:lvl>
+    <w:lvl w:ilvl="7" w:tplc="10090019" w:tentative="1">
+      <w:start w:val="1"/>
+      <w:numFmt w:val="lowerLetter"/>
+      <w:lvlText w:val="%8."/>
+      <w:lvlJc w:val="left"/>
+      <w:pPr>
+        <w:ind w:left="5760" w:hanging="360"/>
+      </w:pPr>
+    </w:lvl>
+    <w:lvl w:ilvl="8" w:tplc="1009001B" w:tentative="1">
+      <w:start w:val="1"/>
+      <w:numFmt w:val="lowerRoman"/>
+      <w:lvlText w:val="%9."/>
+      <w:lvlJc w:val="right"/>
+      <w:pPr>
+        <w:ind w:left="6480" w:hanging="180"/>
+      </w:pPr>
+    </w:lvl>
+  </w:abstractNum>
+  <w:abstractNum w:abstractNumId="1" w15:restartNumberingAfterBreak="0">
+    <w:nsid w:val="28EE6005"/>
+    <w:multiLevelType w:val="hybridMultilevel"/>
+    <w:tmpl w:val="F3EA1196"/>
+    <w:lvl w:ilvl="0" w:tplc="1009000F">
+      <w:start w:val="1"/>
+      <w:numFmt w:val="decimal"/>
+      <w:lvlText w:val="%1."/>
+      <w:lvlJc w:val="left"/>
+      <w:pPr>
+        <w:ind w:left="720" w:hanging="360"/>
+      </w:pPr>
+      <w:rPr>
+        <w:rFonts w:hint="default"/>
+      </w:rPr>
+    </w:lvl>
+    <w:lvl w:ilvl="1" w:tplc="10090019" w:tentative="1">
+      <w:start w:val="1"/>
+      <w:numFmt w:val="lowerLetter"/>
+      <w:lvlText w:val="%2."/>
+      <w:lvlJc w:val="left"/>
+      <w:pPr>
+        <w:ind w:left="1440" w:hanging="360"/>
+      </w:pPr>
+    </w:lvl>
+    <w:lvl w:ilvl="2" w:tplc="1009001B" w:tentative="1">
+      <w:start w:val="1"/>
+      <w:numFmt w:val="lowerRoman"/>
+      <w:lvlText w:val="%3."/>
+      <w:lvlJc w:val="right"/>
+      <w:pPr>
+        <w:ind w:left="2160" w:hanging="180"/>
+      </w:pPr>
+    </w:lvl>
+    <w:lvl w:ilvl="3" w:tplc="1009000F" w:tentative="1">
+      <w:start w:val="1"/>
+      <w:numFmt w:val="decimal"/>
+      <w:lvlText w:val="%4."/>
+      <w:lvlJc w:val="left"/>
+      <w:pPr>
+        <w:ind w:left="2880" w:hanging="360"/>
+      </w:pPr>
+    </w:lvl>
+    <w:lvl w:ilvl="4" w:tplc="10090019" w:tentative="1">
+      <w:start w:val="1"/>
+      <w:numFmt w:val="lowerLetter"/>
+      <w:lvlText w:val="%5."/>
+      <w:lvlJc w:val="left"/>
+      <w:pPr>
+        <w:ind w:left="3600" w:hanging="360"/>
+      </w:pPr>
+    </w:lvl>
+    <w:lvl w:ilvl="5" w:tplc="1009001B" w:tentative="1">
+      <w:start w:val="1"/>
+      <w:numFmt w:val="lowerRoman"/>
+      <w:lvlText w:val="%6."/>
+      <w:lvlJc w:val="right"/>
+      <w:pPr>
+        <w:ind w:left="4320" w:hanging="180"/>
+      </w:pPr>
+    </w:lvl>
+    <w:lvl w:ilvl="6" w:tplc="1009000F" w:tentative="1">
+      <w:start w:val="1"/>
+      <w:numFmt w:val="decimal"/>
+      <w:lvlText w:val="%7."/>
+      <w:lvlJc w:val="left"/>
+      <w:pPr>
+        <w:ind w:left="5040" w:hanging="360"/>
+      </w:pPr>
+    </w:lvl>
+    <w:lvl w:ilvl="7" w:tplc="10090019" w:tentative="1">
+      <w:start w:val="1"/>
+      <w:numFmt w:val="lowerLetter"/>
+      <w:lvlText w:val="%8."/>
+      <w:lvlJc w:val="left"/>
+      <w:pPr>
+        <w:ind w:left="5760" w:hanging="360"/>
+      </w:pPr>
+    </w:lvl>
+    <w:lvl w:ilvl="8" w:tplc="1009001B" w:tentative="1">
+      <w:start w:val="1"/>
+      <w:numFmt w:val="lowerRoman"/>
+      <w:lvlText w:val="%9."/>
+      <w:lvlJc w:val="right"/>
+      <w:pPr>
+        <w:ind w:left="6480" w:hanging="180"/>
+      </w:pPr>
+    </w:lvl>
+  </w:abstractNum>
+  <w:abstractNum w:abstractNumId="2" w15:restartNumberingAfterBreak="0">
+    <w:nsid w:val="29CD65E7"/>
+    <w:multiLevelType w:val="hybridMultilevel"/>
+    <w:tmpl w:val="D0D4DDA6"/>
+    <w:lvl w:ilvl="0" w:tplc="1009000F">
+      <w:start w:val="1"/>
+      <w:numFmt w:val="decimal"/>
+      <w:lvlText w:val="%1."/>
+      <w:lvlJc w:val="left"/>
+      <w:pPr>
+        <w:ind w:left="720" w:hanging="360"/>
+      </w:pPr>
+      <w:rPr>
+        <w:rFonts w:hint="default"/>
+      </w:rPr>
+    </w:lvl>
+    <w:lvl w:ilvl="1" w:tplc="10090019" w:tentative="1">
+      <w:start w:val="1"/>
+      <w:numFmt w:val="lowerLetter"/>
+      <w:lvlText w:val="%2."/>
+      <w:lvlJc w:val="left"/>
+      <w:pPr>
+        <w:ind w:left="1440" w:hanging="360"/>
+      </w:pPr>
+    </w:lvl>
+    <w:lvl w:ilvl="2" w:tplc="1009001B" w:tentative="1">
+      <w:start w:val="1"/>
+      <w:numFmt w:val="lowerRoman"/>
+      <w:lvlText w:val="%3."/>
+      <w:lvlJc w:val="right"/>
+      <w:pPr>
+        <w:ind w:left="2160" w:hanging="180"/>
+      </w:pPr>
+    </w:lvl>
+    <w:lvl w:ilvl="3" w:tplc="1009000F" w:tentative="1">
+      <w:start w:val="1"/>
+      <w:numFmt w:val="decimal"/>
+      <w:lvlText w:val="%4."/>
+      <w:lvlJc w:val="left"/>
+      <w:pPr>
+        <w:ind w:left="2880" w:hanging="360"/>
+      </w:pPr>
+    </w:lvl>
+    <w:lvl w:ilvl="4" w:tplc="10090019" w:tentative="1">
+      <w:start w:val="1"/>
+      <w:numFmt w:val="lowerLetter"/>
+      <w:lvlText w:val="%5."/>
+      <w:lvlJc w:val="left"/>
+      <w:pPr>
+        <w:ind w:left="3600" w:hanging="360"/>
+      </w:pPr>
+    </w:lvl>
+    <w:lvl w:ilvl="5" w:tplc="1009001B" w:tentative="1">
+      <w:start w:val="1"/>
+      <w:numFmt w:val="lowerRoman"/>
+      <w:lvlText w:val="%6."/>
+      <w:lvlJc w:val="right"/>
+      <w:pPr>
+        <w:ind w:left="4320" w:hanging="180"/>
+      </w:pPr>
+    </w:lvl>
+    <w:lvl w:ilvl="6" w:tplc="1009000F" w:tentative="1">
+      <w:start w:val="1"/>
+      <w:numFmt w:val="decimal"/>
+      <w:lvlText w:val="%7."/>
+      <w:lvlJc w:val="left"/>
+      <w:pPr>
+        <w:ind w:left="5040" w:hanging="360"/>
+      </w:pPr>
+    </w:lvl>
+    <w:lvl w:ilvl="7" w:tplc="10090019" w:tentative="1">
+      <w:start w:val="1"/>
+      <w:numFmt w:val="lowerLetter"/>
+      <w:lvlText w:val="%8."/>
+      <w:lvlJc w:val="left"/>
+      <w:pPr>
+        <w:ind w:left="5760" w:hanging="360"/>
+      </w:pPr>
+    </w:lvl>
+    <w:lvl w:ilvl="8" w:tplc="1009001B" w:tentative="1">
+      <w:start w:val="1"/>
+      <w:numFmt w:val="lowerRoman"/>
+      <w:lvlText w:val="%9."/>
+      <w:lvlJc w:val="right"/>
+      <w:pPr>
+        <w:ind w:left="6480" w:hanging="180"/>
+      </w:pPr>
+    </w:lvl>
+  </w:abstractNum>
+  <w:abstractNum w:abstractNumId="3" w15:restartNumberingAfterBreak="0">
+    <w:nsid w:val="4FBE749A"/>
+    <w:multiLevelType w:val="hybridMultilevel"/>
+    <w:tmpl w:val="0BD2D6F4"/>
+    <w:lvl w:ilvl="0" w:tplc="1009000F">
+      <w:start w:val="1"/>
+      <w:numFmt w:val="decimal"/>
+      <w:lvlText w:val="%1."/>
+      <w:lvlJc w:val="left"/>
+      <w:pPr>
+        <w:ind w:left="720" w:hanging="360"/>
+      </w:pPr>
+      <w:rPr>
+        <w:rFonts w:hint="default"/>
+      </w:rPr>
+    </w:lvl>
+    <w:lvl w:ilvl="1" w:tplc="10090019" w:tentative="1">
+      <w:start w:val="1"/>
+      <w:numFmt w:val="lowerLetter"/>
+      <w:lvlText w:val="%2."/>
+      <w:lvlJc w:val="left"/>
+      <w:pPr>
+        <w:ind w:left="1440" w:hanging="360"/>
+      </w:pPr>
+    </w:lvl>
+    <w:lvl w:ilvl="2" w:tplc="1009001B" w:tentative="1">
+      <w:start w:val="1"/>
+      <w:numFmt w:val="lowerRoman"/>
+      <w:lvlText w:val="%3."/>
+      <w:lvlJc w:val="right"/>
+      <w:pPr>
+        <w:ind w:left="2160" w:hanging="180"/>
+      </w:pPr>
+    </w:lvl>
+    <w:lvl w:ilvl="3" w:tplc="1009000F" w:tentative="1">
+      <w:start w:val="1"/>
+      <w:numFmt w:val="decimal"/>
+      <w:lvlText w:val="%4."/>
+      <w:lvlJc w:val="left"/>
+      <w:pPr>
+        <w:ind w:left="2880" w:hanging="360"/>
+      </w:pPr>
+    </w:lvl>
+    <w:lvl w:ilvl="4" w:tplc="10090019" w:tentative="1">
+      <w:start w:val="1"/>
+      <w:numFmt w:val="lowerLetter"/>
+      <w:lvlText w:val="%5."/>
+      <w:lvlJc w:val="left"/>
+      <w:pPr>
+        <w:ind w:left="3600" w:hanging="360"/>
+      </w:pPr>
+    </w:lvl>
+    <w:lvl w:ilvl="5" w:tplc="1009001B" w:tentative="1">
+      <w:start w:val="1"/>
+      <w:numFmt w:val="lowerRoman"/>
+      <w:lvlText w:val="%6."/>
+      <w:lvlJc w:val="right"/>
+      <w:pPr>
+        <w:ind w:left="4320" w:hanging="180"/>
+      </w:pPr>
+    </w:lvl>
+    <w:lvl w:ilvl="6" w:tplc="1009000F" w:tentative="1">
+      <w:start w:val="1"/>
+      <w:numFmt w:val="decimal"/>
+      <w:lvlText w:val="%7."/>
+      <w:lvlJc w:val="left"/>
+      <w:pPr>
+        <w:ind w:left="5040" w:hanging="360"/>
+      </w:pPr>
+    </w:lvl>
+    <w:lvl w:ilvl="7" w:tplc="10090019" w:tentative="1">
+      <w:start w:val="1"/>
+      <w:numFmt w:val="lowerLetter"/>
+      <w:lvlText w:val="%8."/>
+      <w:lvlJc w:val="left"/>
+      <w:pPr>
+        <w:ind w:left="5760" w:hanging="360"/>
+      </w:pPr>
+    </w:lvl>
+    <w:lvl w:ilvl="8" w:tplc="1009001B" w:tentative="1">
+      <w:start w:val="1"/>
+      <w:numFmt w:val="lowerRoman"/>
+      <w:lvlText w:val="%9."/>
+      <w:lvlJc w:val="right"/>
+      <w:pPr>
+        <w:ind w:left="6480" w:hanging="180"/>
+      </w:pPr>
+    </w:lvl>
+  </w:abstractNum>
+  <w:abstractNum w:abstractNumId="4" w15:restartNumberingAfterBreak="0">
     <w:nsid w:val="6716714A"/>
     <w:multiLevelType w:val="hybridMultilevel"/>
     <w:tmpl w:val="42F28CE4"/>
@@ -298,6 +1616,18 @@
     </w:lvl>
   </w:abstractNum>
   <w:num w:numId="1" w16cid:durableId="1732775287">
+    <w:abstractNumId w:val="4"/>
+  </w:num>
+  <w:num w:numId="2" w16cid:durableId="2010524761">
+    <w:abstractNumId w:val="3"/>
+  </w:num>
+  <w:num w:numId="3" w16cid:durableId="1632588978">
+    <w:abstractNumId w:val="1"/>
+  </w:num>
+  <w:num w:numId="4" w16cid:durableId="1231692360">
+    <w:abstractNumId w:val="2"/>
+  </w:num>
+  <w:num w:numId="5" w16cid:durableId="850604155">
     <w:abstractNumId w:val="0"/>
   </w:num>
 </w:numbering>

</xml_diff>

<commit_message>
added I2C peripheral APIs
added blocking and non blocking versions of send and receive for master and slave mode
</commit_message>
<xml_diff>
--- a/Embedded_notes/Driver_developement_notes.docx
+++ b/Embedded_notes/Driver_developement_notes.docx
@@ -1042,6 +1042,7 @@
         <w:rPr>
           <w:b/>
           <w:bCs/>
+          <w:noProof/>
         </w:rPr>
         <w:drawing>
           <wp:inline distT="0" distB="0" distL="0" distR="0" wp14:anchorId="3492A0B7" wp14:editId="2407E999">
@@ -1098,6 +1099,9 @@
         <w:tab/>
       </w:r>
       <w:r>
+        <w:rPr>
+          <w:noProof/>
+        </w:rPr>
         <w:drawing>
           <wp:inline distT="0" distB="0" distL="0" distR="0" wp14:anchorId="61DC528C" wp14:editId="39ECB107">
             <wp:extent cx="5943600" cy="1330325"/>
@@ -1134,6 +1138,1659 @@
           </wp:inline>
         </w:drawing>
       </w:r>
+    </w:p>
+    <w:p>
+      <w:pPr>
+        <w:tabs>
+          <w:tab w:val="left" w:pos="4200"/>
+        </w:tabs>
+        <w:rPr>
+          <w:lang w:val="en-US"/>
+        </w:rPr>
+      </w:pPr>
+      <w:r>
+        <w:rPr>
+          <w:noProof/>
+          <w:lang w:val="en-US"/>
+        </w:rPr>
+        <w:lastRenderedPageBreak/>
+        <w:drawing>
+          <wp:inline distT="0" distB="0" distL="0" distR="0" wp14:anchorId="2533059A" wp14:editId="30840296">
+            <wp:extent cx="5943600" cy="3407410"/>
+            <wp:effectExtent l="0" t="0" r="0" b="2540"/>
+            <wp:docPr id="119857005" name="Picture 1" descr="A screenshot of a computer program&#10;&#10;AI-generated content may be incorrect."/>
+            <wp:cNvGraphicFramePr>
+              <a:graphicFrameLocks xmlns:a="http://schemas.openxmlformats.org/drawingml/2006/main" noChangeAspect="1"/>
+            </wp:cNvGraphicFramePr>
+            <a:graphic xmlns:a="http://schemas.openxmlformats.org/drawingml/2006/main">
+              <a:graphicData uri="http://schemas.openxmlformats.org/drawingml/2006/picture">
+                <pic:pic xmlns:pic="http://schemas.openxmlformats.org/drawingml/2006/picture">
+                  <pic:nvPicPr>
+                    <pic:cNvPr id="119857005" name="Picture 1" descr="A screenshot of a computer program&#10;&#10;AI-generated content may be incorrect."/>
+                    <pic:cNvPicPr/>
+                  </pic:nvPicPr>
+                  <pic:blipFill>
+                    <a:blip r:embed="rId14"/>
+                    <a:stretch>
+                      <a:fillRect/>
+                    </a:stretch>
+                  </pic:blipFill>
+                  <pic:spPr>
+                    <a:xfrm>
+                      <a:off x="0" y="0"/>
+                      <a:ext cx="5943600" cy="3407410"/>
+                    </a:xfrm>
+                    <a:prstGeom prst="rect">
+                      <a:avLst/>
+                    </a:prstGeom>
+                  </pic:spPr>
+                </pic:pic>
+              </a:graphicData>
+            </a:graphic>
+          </wp:inline>
+        </w:drawing>
+      </w:r>
+    </w:p>
+    <w:p>
+      <w:pPr>
+        <w:pStyle w:val="ListParagraph"/>
+        <w:numPr>
+          <w:ilvl w:val="0"/>
+          <w:numId w:val="1"/>
+        </w:numPr>
+        <w:tabs>
+          <w:tab w:val="left" w:pos="4200"/>
+        </w:tabs>
+        <w:rPr>
+          <w:lang w:val="en-US"/>
+        </w:rPr>
+      </w:pPr>
+      <w:r>
+        <w:rPr>
+          <w:lang w:val="en-US"/>
+        </w:rPr>
+        <w:t>Note:</w:t>
+      </w:r>
+      <w:r>
+        <w:rPr>
+          <w:lang w:val="en-US"/>
+        </w:rPr>
+        <w:t xml:space="preserve"> In SPI communication when master or slave sends 1 byte, it also receives 1 byte in return</w:t>
+      </w:r>
+    </w:p>
+    <w:p>
+      <w:pPr>
+        <w:pStyle w:val="ListParagraph"/>
+        <w:numPr>
+          <w:ilvl w:val="0"/>
+          <w:numId w:val="1"/>
+        </w:numPr>
+        <w:tabs>
+          <w:tab w:val="left" w:pos="4200"/>
+        </w:tabs>
+        <w:rPr>
+          <w:lang w:val="en-US"/>
+        </w:rPr>
+      </w:pPr>
+      <w:r>
+        <w:rPr>
+          <w:lang w:val="en-US"/>
+        </w:rPr>
+        <w:t xml:space="preserve">The transmission of 1 byte results in 1 garbage byte collection in the Rx buffer of the master and RXNE flag is set. Do a dummy read and clear the flag </w:t>
+      </w:r>
+      <w:r>
+        <w:rPr>
+          <w:lang w:val="en-US"/>
+        </w:rPr>
+        <w:t xml:space="preserve"> </w:t>
+      </w:r>
+    </w:p>
+    <w:p>
+      <w:pPr>
+        <w:tabs>
+          <w:tab w:val="left" w:pos="4200"/>
+        </w:tabs>
+        <w:rPr>
+          <w:lang w:val="en-US"/>
+        </w:rPr>
+      </w:pPr>
+    </w:p>
+    <w:p>
+      <w:pPr>
+        <w:tabs>
+          <w:tab w:val="left" w:pos="4200"/>
+        </w:tabs>
+        <w:rPr>
+          <w:b/>
+          <w:bCs/>
+          <w:u w:val="single"/>
+          <w:lang w:val="en-US"/>
+        </w:rPr>
+      </w:pPr>
+      <w:r>
+        <w:rPr>
+          <w:b/>
+          <w:bCs/>
+          <w:u w:val="single"/>
+          <w:lang w:val="en-US"/>
+        </w:rPr>
+        <w:t xml:space="preserve">SPI interrupts: </w:t>
+      </w:r>
+    </w:p>
+    <w:p>
+      <w:pPr>
+        <w:tabs>
+          <w:tab w:val="left" w:pos="4200"/>
+        </w:tabs>
+        <w:rPr>
+          <w:lang w:val="en-US"/>
+        </w:rPr>
+      </w:pPr>
+      <w:r>
+        <w:rPr>
+          <w:lang w:val="en-US"/>
+        </w:rPr>
+        <w:t>During SPI communication, interrupts can be generated by events</w:t>
+      </w:r>
+      <w:r>
+        <w:rPr>
+          <w:lang w:val="en-US"/>
+        </w:rPr>
+        <w:t xml:space="preserve">: </w:t>
+      </w:r>
+    </w:p>
+    <w:p>
+      <w:pPr>
+        <w:pStyle w:val="ListParagraph"/>
+        <w:numPr>
+          <w:ilvl w:val="0"/>
+          <w:numId w:val="1"/>
+        </w:numPr>
+        <w:tabs>
+          <w:tab w:val="left" w:pos="4200"/>
+        </w:tabs>
+        <w:rPr>
+          <w:lang w:val="en-US"/>
+        </w:rPr>
+      </w:pPr>
+      <w:r>
+        <w:rPr>
+          <w:lang w:val="en-US"/>
+        </w:rPr>
+        <w:t>Transmit Tx buffer ready to loaded; txbuffer is empty and txe flag is set</w:t>
+      </w:r>
+    </w:p>
+    <w:p>
+      <w:pPr>
+        <w:pStyle w:val="ListParagraph"/>
+        <w:numPr>
+          <w:ilvl w:val="0"/>
+          <w:numId w:val="1"/>
+        </w:numPr>
+        <w:tabs>
+          <w:tab w:val="left" w:pos="4200"/>
+        </w:tabs>
+        <w:rPr>
+          <w:lang w:val="en-US"/>
+        </w:rPr>
+      </w:pPr>
+      <w:r>
+        <w:rPr>
+          <w:lang w:val="en-US"/>
+        </w:rPr>
+        <w:t>Data received in rxbuffer; rxbuffer is full and rxne is set</w:t>
+      </w:r>
+    </w:p>
+    <w:p>
+      <w:pPr>
+        <w:pStyle w:val="ListParagraph"/>
+        <w:numPr>
+          <w:ilvl w:val="0"/>
+          <w:numId w:val="1"/>
+        </w:numPr>
+        <w:tabs>
+          <w:tab w:val="left" w:pos="4200"/>
+        </w:tabs>
+        <w:rPr>
+          <w:lang w:val="en-US"/>
+        </w:rPr>
+      </w:pPr>
+      <w:r>
+        <w:rPr>
+          <w:lang w:val="en-US"/>
+        </w:rPr>
+        <w:t xml:space="preserve">Master mode fault (in single master case avoid this error happening) </w:t>
+      </w:r>
+    </w:p>
+    <w:p>
+      <w:pPr>
+        <w:pStyle w:val="ListParagraph"/>
+        <w:numPr>
+          <w:ilvl w:val="0"/>
+          <w:numId w:val="1"/>
+        </w:numPr>
+        <w:tabs>
+          <w:tab w:val="left" w:pos="4200"/>
+        </w:tabs>
+        <w:rPr>
+          <w:lang w:val="en-US"/>
+        </w:rPr>
+      </w:pPr>
+      <w:r>
+        <w:rPr>
+          <w:lang w:val="en-US"/>
+        </w:rPr>
+        <w:t>Overrun error</w:t>
+      </w:r>
+    </w:p>
+    <w:p>
+      <w:pPr>
+        <w:pStyle w:val="ListParagraph"/>
+        <w:numPr>
+          <w:ilvl w:val="0"/>
+          <w:numId w:val="1"/>
+        </w:numPr>
+        <w:tabs>
+          <w:tab w:val="left" w:pos="4200"/>
+        </w:tabs>
+        <w:rPr>
+          <w:lang w:val="en-US"/>
+        </w:rPr>
+      </w:pPr>
+      <w:r>
+        <w:rPr>
+          <w:lang w:val="en-US"/>
+        </w:rPr>
+        <w:t>Interrupts can be enabled and disabled (default) separately</w:t>
+      </w:r>
+    </w:p>
+    <w:p>
+      <w:pPr>
+        <w:tabs>
+          <w:tab w:val="left" w:pos="4200"/>
+        </w:tabs>
+        <w:ind w:left="360"/>
+        <w:rPr>
+          <w:lang w:val="en-US"/>
+        </w:rPr>
+      </w:pPr>
+      <w:r>
+        <w:rPr>
+          <w:noProof/>
+          <w:lang w:val="en-US"/>
+        </w:rPr>
+        <w:lastRenderedPageBreak/>
+        <w:drawing>
+          <wp:inline distT="0" distB="0" distL="0" distR="0" wp14:anchorId="7C373708" wp14:editId="3C6F64FC">
+            <wp:extent cx="5943600" cy="2171065"/>
+            <wp:effectExtent l="0" t="0" r="0" b="635"/>
+            <wp:docPr id="171294788" name="Picture 1" descr="A table of events with text&#10;&#10;AI-generated content may be incorrect."/>
+            <wp:cNvGraphicFramePr>
+              <a:graphicFrameLocks xmlns:a="http://schemas.openxmlformats.org/drawingml/2006/main" noChangeAspect="1"/>
+            </wp:cNvGraphicFramePr>
+            <a:graphic xmlns:a="http://schemas.openxmlformats.org/drawingml/2006/main">
+              <a:graphicData uri="http://schemas.openxmlformats.org/drawingml/2006/picture">
+                <pic:pic xmlns:pic="http://schemas.openxmlformats.org/drawingml/2006/picture">
+                  <pic:nvPicPr>
+                    <pic:cNvPr id="171294788" name="Picture 1" descr="A table of events with text&#10;&#10;AI-generated content may be incorrect."/>
+                    <pic:cNvPicPr/>
+                  </pic:nvPicPr>
+                  <pic:blipFill>
+                    <a:blip r:embed="rId15"/>
+                    <a:stretch>
+                      <a:fillRect/>
+                    </a:stretch>
+                  </pic:blipFill>
+                  <pic:spPr>
+                    <a:xfrm>
+                      <a:off x="0" y="0"/>
+                      <a:ext cx="5943600" cy="2171065"/>
+                    </a:xfrm>
+                    <a:prstGeom prst="rect">
+                      <a:avLst/>
+                    </a:prstGeom>
+                  </pic:spPr>
+                </pic:pic>
+              </a:graphicData>
+            </a:graphic>
+          </wp:inline>
+        </w:drawing>
+      </w:r>
+    </w:p>
+    <w:p>
+      <w:pPr>
+        <w:tabs>
+          <w:tab w:val="left" w:pos="4200"/>
+        </w:tabs>
+        <w:ind w:left="360"/>
+        <w:rPr>
+          <w:b/>
+          <w:bCs/>
+          <w:lang w:val="en-US"/>
+        </w:rPr>
+      </w:pPr>
+      <w:r>
+        <w:rPr>
+          <w:b/>
+          <w:bCs/>
+          <w:lang w:val="en-US"/>
+        </w:rPr>
+        <w:t xml:space="preserve">Things to check for SPI debugging steps: </w:t>
+      </w:r>
+    </w:p>
+    <w:p>
+      <w:pPr>
+        <w:pStyle w:val="ListParagraph"/>
+        <w:numPr>
+          <w:ilvl w:val="0"/>
+          <w:numId w:val="1"/>
+        </w:numPr>
+        <w:tabs>
+          <w:tab w:val="left" w:pos="4200"/>
+        </w:tabs>
+        <w:rPr>
+          <w:lang w:val="en-US"/>
+        </w:rPr>
+      </w:pPr>
+      <w:r>
+        <w:rPr>
+          <w:lang w:val="en-US"/>
+        </w:rPr>
+        <w:t xml:space="preserve">Master mode bit is enabled in the configuration register </w:t>
+      </w:r>
+    </w:p>
+    <w:p>
+      <w:pPr>
+        <w:pStyle w:val="ListParagraph"/>
+        <w:numPr>
+          <w:ilvl w:val="0"/>
+          <w:numId w:val="1"/>
+        </w:numPr>
+        <w:tabs>
+          <w:tab w:val="left" w:pos="4200"/>
+        </w:tabs>
+        <w:rPr>
+          <w:lang w:val="en-US"/>
+        </w:rPr>
+      </w:pPr>
+      <w:r>
+        <w:rPr>
+          <w:lang w:val="en-US"/>
+        </w:rPr>
+        <w:t>SPI peripheral enable bit must be enabled</w:t>
+      </w:r>
+    </w:p>
+    <w:p>
+      <w:pPr>
+        <w:pStyle w:val="ListParagraph"/>
+        <w:numPr>
+          <w:ilvl w:val="0"/>
+          <w:numId w:val="1"/>
+        </w:numPr>
+        <w:tabs>
+          <w:tab w:val="left" w:pos="4200"/>
+        </w:tabs>
+        <w:rPr>
+          <w:lang w:val="en-US"/>
+        </w:rPr>
+      </w:pPr>
+      <w:r>
+        <w:rPr>
+          <w:lang w:val="en-US"/>
+        </w:rPr>
+        <w:t>SPI peripheral clock must be enabled</w:t>
+      </w:r>
+    </w:p>
+    <w:p>
+      <w:pPr>
+        <w:tabs>
+          <w:tab w:val="left" w:pos="4200"/>
+        </w:tabs>
+        <w:ind w:left="360"/>
+        <w:rPr>
+          <w:lang w:val="en-US"/>
+        </w:rPr>
+      </w:pPr>
+    </w:p>
+    <w:p>
+      <w:pPr>
+        <w:tabs>
+          <w:tab w:val="left" w:pos="4200"/>
+        </w:tabs>
+        <w:ind w:left="360"/>
+        <w:rPr>
+          <w:b/>
+          <w:bCs/>
+          <w:u w:val="single"/>
+          <w:lang w:val="en-US"/>
+        </w:rPr>
+      </w:pPr>
+      <w:r>
+        <w:rPr>
+          <w:b/>
+          <w:bCs/>
+          <w:u w:val="single"/>
+          <w:lang w:val="en-US"/>
+        </w:rPr>
+        <w:t>I2C Protocol</w:t>
+      </w:r>
+    </w:p>
+    <w:p>
+      <w:pPr>
+        <w:pStyle w:val="ListParagraph"/>
+        <w:numPr>
+          <w:ilvl w:val="0"/>
+          <w:numId w:val="1"/>
+        </w:numPr>
+        <w:tabs>
+          <w:tab w:val="left" w:pos="4200"/>
+        </w:tabs>
+        <w:rPr>
+          <w:lang w:val="en-US"/>
+        </w:rPr>
+      </w:pPr>
+      <w:r>
+        <w:rPr>
+          <w:lang w:val="en-US"/>
+        </w:rPr>
+        <w:t>Serial data communication protocol between integrated circuits</w:t>
+      </w:r>
+    </w:p>
+    <w:p>
+      <w:pPr>
+        <w:pStyle w:val="ListParagraph"/>
+        <w:numPr>
+          <w:ilvl w:val="0"/>
+          <w:numId w:val="1"/>
+        </w:numPr>
+        <w:tabs>
+          <w:tab w:val="left" w:pos="4200"/>
+        </w:tabs>
+        <w:rPr>
+          <w:lang w:val="en-US"/>
+        </w:rPr>
+      </w:pPr>
+      <w:r>
+        <w:rPr>
+          <w:lang w:val="en-US"/>
+        </w:rPr>
+        <w:t>Based on specification defined by nxp</w:t>
+      </w:r>
+    </w:p>
+    <w:p>
+      <w:pPr>
+        <w:pStyle w:val="ListParagraph"/>
+        <w:numPr>
+          <w:ilvl w:val="0"/>
+          <w:numId w:val="1"/>
+        </w:numPr>
+        <w:tabs>
+          <w:tab w:val="left" w:pos="4200"/>
+        </w:tabs>
+        <w:rPr>
+          <w:lang w:val="en-US"/>
+        </w:rPr>
+      </w:pPr>
+      <w:r>
+        <w:rPr>
+          <w:lang w:val="en-US"/>
+        </w:rPr>
+        <w:t xml:space="preserve">Has multi-master capability </w:t>
+      </w:r>
+    </w:p>
+    <w:p>
+      <w:pPr>
+        <w:pStyle w:val="ListParagraph"/>
+        <w:numPr>
+          <w:ilvl w:val="0"/>
+          <w:numId w:val="1"/>
+        </w:numPr>
+        <w:tabs>
+          <w:tab w:val="left" w:pos="4200"/>
+        </w:tabs>
+        <w:rPr>
+          <w:lang w:val="en-US"/>
+        </w:rPr>
+      </w:pPr>
+      <w:r>
+        <w:rPr>
+          <w:lang w:val="en-US"/>
+        </w:rPr>
+        <w:t>Needs 2 pins for communication</w:t>
+      </w:r>
+    </w:p>
+    <w:p>
+      <w:pPr>
+        <w:pStyle w:val="ListParagraph"/>
+        <w:numPr>
+          <w:ilvl w:val="0"/>
+          <w:numId w:val="1"/>
+        </w:numPr>
+        <w:tabs>
+          <w:tab w:val="left" w:pos="4200"/>
+        </w:tabs>
+        <w:rPr>
+          <w:lang w:val="en-US"/>
+        </w:rPr>
+      </w:pPr>
+      <w:r>
+        <w:rPr>
+          <w:lang w:val="en-US"/>
+        </w:rPr>
+        <w:t>Master talks to slaves based on slave addresses</w:t>
+      </w:r>
+    </w:p>
+    <w:p>
+      <w:pPr>
+        <w:pStyle w:val="ListParagraph"/>
+        <w:numPr>
+          <w:ilvl w:val="0"/>
+          <w:numId w:val="1"/>
+        </w:numPr>
+        <w:tabs>
+          <w:tab w:val="left" w:pos="4200"/>
+        </w:tabs>
+        <w:rPr>
+          <w:lang w:val="en-US"/>
+        </w:rPr>
+      </w:pPr>
+      <w:r>
+        <w:rPr>
+          <w:lang w:val="en-US"/>
+        </w:rPr>
+        <w:t>Half duplex</w:t>
+      </w:r>
+    </w:p>
+    <w:p>
+      <w:pPr>
+        <w:pStyle w:val="ListParagraph"/>
+        <w:numPr>
+          <w:ilvl w:val="0"/>
+          <w:numId w:val="1"/>
+        </w:numPr>
+        <w:tabs>
+          <w:tab w:val="left" w:pos="4200"/>
+        </w:tabs>
+        <w:rPr>
+          <w:lang w:val="en-US"/>
+        </w:rPr>
+      </w:pPr>
+      <w:r>
+        <w:rPr>
+          <w:lang w:val="en-US"/>
+        </w:rPr>
+        <w:t>Max speed is 4Mhz in ultra speed plus only supported in some microcontrollers</w:t>
+      </w:r>
+    </w:p>
+    <w:p>
+      <w:pPr>
+        <w:pStyle w:val="ListParagraph"/>
+        <w:numPr>
+          <w:ilvl w:val="0"/>
+          <w:numId w:val="1"/>
+        </w:numPr>
+        <w:tabs>
+          <w:tab w:val="left" w:pos="4200"/>
+        </w:tabs>
+        <w:rPr>
+          <w:lang w:val="en-US"/>
+        </w:rPr>
+      </w:pPr>
+      <w:r>
+        <w:rPr>
+          <w:lang w:val="en-US"/>
+        </w:rPr>
+        <w:t>Slave can make master wait by holding the clock down if its busy by clock stretching feature of I2C</w:t>
+      </w:r>
+    </w:p>
+    <w:p>
+      <w:pPr>
+        <w:pStyle w:val="ListParagraph"/>
+        <w:numPr>
+          <w:ilvl w:val="0"/>
+          <w:numId w:val="1"/>
+        </w:numPr>
+        <w:tabs>
+          <w:tab w:val="left" w:pos="4200"/>
+        </w:tabs>
+        <w:rPr>
+          <w:lang w:val="en-US"/>
+        </w:rPr>
+      </w:pPr>
+      <w:r>
+        <w:rPr>
+          <w:lang w:val="en-US"/>
+        </w:rPr>
+        <w:t>Data rate (number of bits transferred from sender to receiver in 1 sec) is much lesser in I2C compared to SPI</w:t>
+      </w:r>
+    </w:p>
+    <w:p>
+      <w:pPr>
+        <w:pStyle w:val="ListParagraph"/>
+        <w:numPr>
+          <w:ilvl w:val="0"/>
+          <w:numId w:val="1"/>
+        </w:numPr>
+        <w:tabs>
+          <w:tab w:val="left" w:pos="4200"/>
+        </w:tabs>
+        <w:rPr>
+          <w:lang w:val="en-US"/>
+        </w:rPr>
+      </w:pPr>
+      <w:r>
+        <w:rPr>
+          <w:lang w:val="en-US"/>
+        </w:rPr>
+        <w:t>All I2C peripherals are on APB1 bus</w:t>
+      </w:r>
+    </w:p>
+    <w:p>
+      <w:pPr>
+        <w:tabs>
+          <w:tab w:val="left" w:pos="4200"/>
+        </w:tabs>
+        <w:rPr>
+          <w:u w:val="single"/>
+          <w:lang w:val="en-US"/>
+        </w:rPr>
+      </w:pPr>
+      <w:r>
+        <w:rPr>
+          <w:u w:val="single"/>
+          <w:lang w:val="en-US"/>
+        </w:rPr>
+        <w:t xml:space="preserve">SDA and SCL signals: </w:t>
+      </w:r>
+    </w:p>
+    <w:p>
+      <w:pPr>
+        <w:pStyle w:val="ListParagraph"/>
+        <w:numPr>
+          <w:ilvl w:val="0"/>
+          <w:numId w:val="1"/>
+        </w:numPr>
+        <w:tabs>
+          <w:tab w:val="left" w:pos="4200"/>
+        </w:tabs>
+        <w:rPr>
+          <w:lang w:val="en-US"/>
+        </w:rPr>
+      </w:pPr>
+      <w:r>
+        <w:rPr>
+          <w:lang w:val="en-US"/>
+        </w:rPr>
+        <w:t>Bidirectional lines connected to positive supply voltage via pull up resistors. When the bus is free both lines are high</w:t>
+      </w:r>
+    </w:p>
+    <w:p>
+      <w:pPr>
+        <w:pStyle w:val="ListParagraph"/>
+        <w:numPr>
+          <w:ilvl w:val="0"/>
+          <w:numId w:val="1"/>
+        </w:numPr>
+        <w:tabs>
+          <w:tab w:val="left" w:pos="4200"/>
+        </w:tabs>
+        <w:rPr>
+          <w:lang w:val="en-US"/>
+        </w:rPr>
+      </w:pPr>
+      <w:r>
+        <w:rPr>
+          <w:lang w:val="en-US"/>
+        </w:rPr>
+        <w:t>The output stages of devices connected to the bus must have an open-drain or open-collector configuration</w:t>
+      </w:r>
+    </w:p>
+    <w:p>
+      <w:pPr>
+        <w:pStyle w:val="ListParagraph"/>
+        <w:numPr>
+          <w:ilvl w:val="0"/>
+          <w:numId w:val="1"/>
+        </w:numPr>
+        <w:tabs>
+          <w:tab w:val="left" w:pos="4200"/>
+        </w:tabs>
+        <w:rPr>
+          <w:lang w:val="en-US"/>
+        </w:rPr>
+      </w:pPr>
+      <w:r>
+        <w:rPr>
+          <w:lang w:val="en-US"/>
+        </w:rPr>
+        <w:t>Bus capacitance limits the number of interfaces connected to the bus</w:t>
+      </w:r>
+    </w:p>
+    <w:p>
+      <w:pPr>
+        <w:pStyle w:val="ListParagraph"/>
+        <w:numPr>
+          <w:ilvl w:val="0"/>
+          <w:numId w:val="1"/>
+        </w:numPr>
+        <w:tabs>
+          <w:tab w:val="left" w:pos="4200"/>
+        </w:tabs>
+        <w:rPr>
+          <w:lang w:val="en-US"/>
+        </w:rPr>
+      </w:pPr>
+      <w:r>
+        <w:rPr>
+          <w:lang w:val="en-US"/>
+        </w:rPr>
+        <w:lastRenderedPageBreak/>
+        <w:t>All transaction begin with start (S) and are terminated by a STOP(S)</w:t>
+      </w:r>
+    </w:p>
+    <w:p>
+      <w:pPr>
+        <w:pStyle w:val="ListParagraph"/>
+        <w:numPr>
+          <w:ilvl w:val="0"/>
+          <w:numId w:val="1"/>
+        </w:numPr>
+        <w:tabs>
+          <w:tab w:val="left" w:pos="4200"/>
+        </w:tabs>
+        <w:rPr>
+          <w:lang w:val="en-US"/>
+        </w:rPr>
+      </w:pPr>
+      <w:r>
+        <w:rPr>
+          <w:lang w:val="en-US"/>
+        </w:rPr>
+        <w:t>A high to low transition on SDA line while SCL is high defines a start condition</w:t>
+      </w:r>
+    </w:p>
+    <w:p>
+      <w:pPr>
+        <w:pStyle w:val="ListParagraph"/>
+        <w:numPr>
+          <w:ilvl w:val="0"/>
+          <w:numId w:val="1"/>
+        </w:numPr>
+        <w:tabs>
+          <w:tab w:val="left" w:pos="4200"/>
+        </w:tabs>
+        <w:rPr>
+          <w:lang w:val="en-US"/>
+        </w:rPr>
+      </w:pPr>
+      <w:r>
+        <w:rPr>
+          <w:lang w:val="en-US"/>
+        </w:rPr>
+        <w:t xml:space="preserve">A low to high transition on SDA line while SCL is </w:t>
+      </w:r>
+      <w:r>
+        <w:rPr>
+          <w:lang w:val="en-US"/>
+        </w:rPr>
+        <w:t>high</w:t>
+      </w:r>
+      <w:r>
+        <w:rPr>
+          <w:lang w:val="en-US"/>
+        </w:rPr>
+        <w:t xml:space="preserve"> defines a stop condition</w:t>
+      </w:r>
+    </w:p>
+    <w:p>
+      <w:pPr>
+        <w:pStyle w:val="ListParagraph"/>
+        <w:numPr>
+          <w:ilvl w:val="0"/>
+          <w:numId w:val="1"/>
+        </w:numPr>
+        <w:tabs>
+          <w:tab w:val="left" w:pos="4200"/>
+        </w:tabs>
+        <w:rPr>
+          <w:lang w:val="en-US"/>
+        </w:rPr>
+      </w:pPr>
+      <w:r>
+        <w:rPr>
+          <w:lang w:val="en-US"/>
+        </w:rPr>
+        <w:t>START and STOP conditions are always generated by the master. The bus is considered busy after the start condition</w:t>
+      </w:r>
+    </w:p>
+    <w:p>
+      <w:pPr>
+        <w:pStyle w:val="ListParagraph"/>
+        <w:numPr>
+          <w:ilvl w:val="0"/>
+          <w:numId w:val="1"/>
+        </w:numPr>
+        <w:tabs>
+          <w:tab w:val="left" w:pos="4200"/>
+        </w:tabs>
+        <w:rPr>
+          <w:lang w:val="en-US"/>
+        </w:rPr>
+      </w:pPr>
+      <w:r>
+        <w:rPr>
+          <w:lang w:val="en-US"/>
+        </w:rPr>
+        <w:t>Bus is considered to be free again at a certain time after the stop condition</w:t>
+      </w:r>
+    </w:p>
+    <w:p>
+      <w:pPr>
+        <w:pStyle w:val="ListParagraph"/>
+        <w:numPr>
+          <w:ilvl w:val="0"/>
+          <w:numId w:val="1"/>
+        </w:numPr>
+        <w:tabs>
+          <w:tab w:val="left" w:pos="4200"/>
+        </w:tabs>
+        <w:rPr>
+          <w:lang w:val="en-US"/>
+        </w:rPr>
+      </w:pPr>
+      <w:r>
+        <w:rPr>
+          <w:lang w:val="en-US"/>
+        </w:rPr>
+        <w:t>When the bus is free another master (if present) can get the chance to claim the bus</w:t>
+      </w:r>
+    </w:p>
+    <w:p>
+      <w:pPr>
+        <w:pStyle w:val="ListParagraph"/>
+        <w:numPr>
+          <w:ilvl w:val="0"/>
+          <w:numId w:val="1"/>
+        </w:numPr>
+        <w:tabs>
+          <w:tab w:val="left" w:pos="4200"/>
+        </w:tabs>
+        <w:rPr>
+          <w:lang w:val="en-US"/>
+        </w:rPr>
+      </w:pPr>
+      <w:r>
+        <w:rPr>
+          <w:lang w:val="en-US"/>
+        </w:rPr>
+        <w:t>The bus stays busy if a repeated start is generated instead of a stop condition</w:t>
+      </w:r>
+    </w:p>
+    <w:p>
+      <w:pPr>
+        <w:pStyle w:val="ListParagraph"/>
+        <w:numPr>
+          <w:ilvl w:val="0"/>
+          <w:numId w:val="1"/>
+        </w:numPr>
+        <w:tabs>
+          <w:tab w:val="left" w:pos="4200"/>
+        </w:tabs>
+        <w:rPr>
+          <w:lang w:val="en-US"/>
+        </w:rPr>
+      </w:pPr>
+      <w:r>
+        <w:rPr>
+          <w:lang w:val="en-US"/>
+        </w:rPr>
+        <w:t>Most of MCU’s I2C peripherals support both master and slave mode. Non need to configure the mode because when peripheral generates the start condition, it automatically becomes the master and when it generates the stop condition it goes back to slave mode</w:t>
+      </w:r>
+    </w:p>
+    <w:p>
+      <w:pPr>
+        <w:tabs>
+          <w:tab w:val="left" w:pos="4200"/>
+        </w:tabs>
+        <w:ind w:left="360"/>
+        <w:rPr>
+          <w:lang w:val="en-US"/>
+        </w:rPr>
+      </w:pPr>
+    </w:p>
+    <w:p>
+      <w:pPr>
+        <w:tabs>
+          <w:tab w:val="left" w:pos="4200"/>
+        </w:tabs>
+        <w:ind w:left="360"/>
+        <w:rPr>
+          <w:u w:val="single"/>
+          <w:lang w:val="en-US"/>
+        </w:rPr>
+      </w:pPr>
+      <w:r>
+        <w:rPr>
+          <w:u w:val="single"/>
+          <w:lang w:val="en-US"/>
+        </w:rPr>
+        <w:t>I2C protocol: Ack/Nack</w:t>
+      </w:r>
+    </w:p>
+    <w:p>
+      <w:pPr>
+        <w:pStyle w:val="ListParagraph"/>
+        <w:numPr>
+          <w:ilvl w:val="0"/>
+          <w:numId w:val="1"/>
+        </w:numPr>
+        <w:tabs>
+          <w:tab w:val="left" w:pos="4200"/>
+        </w:tabs>
+        <w:rPr>
+          <w:lang w:val="en-US"/>
+        </w:rPr>
+      </w:pPr>
+      <w:r>
+        <w:rPr>
+          <w:lang w:val="en-US"/>
+        </w:rPr>
+        <w:t>Acknowledge takes place after every byte</w:t>
+      </w:r>
+    </w:p>
+    <w:p>
+      <w:pPr>
+        <w:pStyle w:val="ListParagraph"/>
+        <w:numPr>
+          <w:ilvl w:val="0"/>
+          <w:numId w:val="1"/>
+        </w:numPr>
+        <w:tabs>
+          <w:tab w:val="left" w:pos="4200"/>
+        </w:tabs>
+        <w:rPr>
+          <w:lang w:val="en-US"/>
+        </w:rPr>
+      </w:pPr>
+      <w:r>
+        <w:rPr>
+          <w:lang w:val="en-US"/>
+        </w:rPr>
+        <w:t>Acknowledge bit allows receiver to signal the transmitter that the byte was successfully received and another byte may be sent</w:t>
+      </w:r>
+    </w:p>
+    <w:p>
+      <w:pPr>
+        <w:pStyle w:val="ListParagraph"/>
+        <w:numPr>
+          <w:ilvl w:val="0"/>
+          <w:numId w:val="1"/>
+        </w:numPr>
+        <w:tabs>
+          <w:tab w:val="left" w:pos="4200"/>
+        </w:tabs>
+        <w:rPr>
+          <w:lang w:val="en-US"/>
+        </w:rPr>
+      </w:pPr>
+      <w:r>
+        <w:rPr>
+          <w:lang w:val="en-US"/>
+        </w:rPr>
+        <w:t>Master generates all clock pulses, including the acknowledge ninth clock pulse</w:t>
+      </w:r>
+    </w:p>
+    <w:p>
+      <w:pPr>
+        <w:pStyle w:val="ListParagraph"/>
+        <w:numPr>
+          <w:ilvl w:val="0"/>
+          <w:numId w:val="1"/>
+        </w:numPr>
+        <w:tabs>
+          <w:tab w:val="left" w:pos="4200"/>
+        </w:tabs>
+        <w:rPr>
+          <w:lang w:val="en-US"/>
+        </w:rPr>
+      </w:pPr>
+      <w:r>
+        <w:rPr>
+          <w:lang w:val="en-US"/>
+        </w:rPr>
+        <w:t>When slave receives the ACK from master, that’s an indication for the slave to send on more byte to the master</w:t>
+      </w:r>
+    </w:p>
+    <w:p>
+      <w:pPr>
+        <w:pStyle w:val="ListParagraph"/>
+        <w:numPr>
+          <w:ilvl w:val="0"/>
+          <w:numId w:val="1"/>
+        </w:numPr>
+        <w:tabs>
+          <w:tab w:val="left" w:pos="4200"/>
+        </w:tabs>
+        <w:rPr>
+          <w:lang w:val="en-US"/>
+        </w:rPr>
+      </w:pPr>
+      <w:r>
+        <w:rPr>
+          <w:lang w:val="en-US"/>
+        </w:rPr>
+        <w:t>When master receives the ACK from the slave, that’s an indication for the master that slave has received data successfully</w:t>
+      </w:r>
+    </w:p>
+    <w:p>
+      <w:pPr>
+        <w:tabs>
+          <w:tab w:val="left" w:pos="4200"/>
+        </w:tabs>
+        <w:rPr>
+          <w:lang w:val="en-US"/>
+        </w:rPr>
+      </w:pPr>
+    </w:p>
+    <w:p>
+      <w:pPr>
+        <w:tabs>
+          <w:tab w:val="left" w:pos="4200"/>
+        </w:tabs>
+        <w:rPr>
+          <w:u w:val="single"/>
+          <w:lang w:val="en-US"/>
+        </w:rPr>
+      </w:pPr>
+      <w:r>
+        <w:rPr>
+          <w:u w:val="single"/>
+          <w:lang w:val="en-US"/>
+        </w:rPr>
+        <w:t xml:space="preserve">Data Transition </w:t>
+      </w:r>
+    </w:p>
+    <w:p>
+      <w:pPr>
+        <w:pStyle w:val="ListParagraph"/>
+        <w:numPr>
+          <w:ilvl w:val="0"/>
+          <w:numId w:val="1"/>
+        </w:numPr>
+        <w:tabs>
+          <w:tab w:val="left" w:pos="4200"/>
+        </w:tabs>
+        <w:rPr>
+          <w:lang w:val="en-US"/>
+        </w:rPr>
+      </w:pPr>
+      <w:r>
+        <w:rPr>
+          <w:lang w:val="en-US"/>
+        </w:rPr>
+        <w:t>Data on the SDA line must be stable during the high period of the clock. The high or low state of the data line can only change when the clock signal on the SCL line is low</w:t>
+      </w:r>
+    </w:p>
+    <w:p>
+      <w:pPr>
+        <w:pStyle w:val="ListParagraph"/>
+        <w:numPr>
+          <w:ilvl w:val="0"/>
+          <w:numId w:val="1"/>
+        </w:numPr>
+        <w:tabs>
+          <w:tab w:val="left" w:pos="4200"/>
+        </w:tabs>
+        <w:rPr>
+          <w:lang w:val="en-US"/>
+        </w:rPr>
+      </w:pPr>
+      <w:r>
+        <w:rPr>
+          <w:lang w:val="en-US"/>
+        </w:rPr>
+        <w:t xml:space="preserve">One clock pulse is generated for each data bit transferred </w:t>
+      </w:r>
+    </w:p>
+    <w:p>
+      <w:pPr>
+        <w:pStyle w:val="ListParagraph"/>
+        <w:numPr>
+          <w:ilvl w:val="0"/>
+          <w:numId w:val="1"/>
+        </w:numPr>
+        <w:tabs>
+          <w:tab w:val="left" w:pos="4200"/>
+        </w:tabs>
+        <w:rPr>
+          <w:lang w:val="en-US"/>
+        </w:rPr>
+      </w:pPr>
+      <w:r>
+        <w:rPr>
+          <w:lang w:val="en-US"/>
+        </w:rPr>
+        <w:t xml:space="preserve">The start and stop conditions are </w:t>
+      </w:r>
+      <w:r>
+        <w:rPr>
+          <w:lang w:val="en-US"/>
+        </w:rPr>
+        <w:t>exceptions</w:t>
+      </w:r>
+      <w:r>
+        <w:rPr>
+          <w:lang w:val="en-US"/>
+        </w:rPr>
+        <w:t>. They can transition during the high period of the clock; what differentiates them from the data transfer face of protocol</w:t>
+      </w:r>
+    </w:p>
+    <w:p>
+      <w:pPr>
+        <w:tabs>
+          <w:tab w:val="left" w:pos="4200"/>
+        </w:tabs>
+        <w:rPr>
+          <w:lang w:val="en-US"/>
+        </w:rPr>
+      </w:pPr>
+    </w:p>
+    <w:p>
+      <w:pPr>
+        <w:tabs>
+          <w:tab w:val="left" w:pos="4200"/>
+        </w:tabs>
+        <w:rPr>
+          <w:lang w:val="en-US"/>
+        </w:rPr>
+      </w:pPr>
+      <w:r>
+        <w:rPr>
+          <w:lang w:val="en-US"/>
+        </w:rPr>
+        <w:t>I2C Clock stretching</w:t>
+      </w:r>
+    </w:p>
+    <w:p>
+      <w:pPr>
+        <w:pStyle w:val="ListParagraph"/>
+        <w:numPr>
+          <w:ilvl w:val="0"/>
+          <w:numId w:val="1"/>
+        </w:numPr>
+        <w:tabs>
+          <w:tab w:val="left" w:pos="4200"/>
+        </w:tabs>
+        <w:rPr>
+          <w:lang w:val="en-US"/>
+        </w:rPr>
+      </w:pPr>
+      <w:r>
+        <w:rPr>
+          <w:lang w:val="en-US"/>
+        </w:rPr>
+        <w:t>Holding the clock to 0 or ground level</w:t>
+      </w:r>
+    </w:p>
+    <w:p>
+      <w:pPr>
+        <w:pStyle w:val="ListParagraph"/>
+        <w:numPr>
+          <w:ilvl w:val="0"/>
+          <w:numId w:val="1"/>
+        </w:numPr>
+        <w:tabs>
+          <w:tab w:val="left" w:pos="4200"/>
+        </w:tabs>
+        <w:rPr>
+          <w:lang w:val="en-US"/>
+        </w:rPr>
+      </w:pPr>
+      <w:r>
+        <w:rPr>
+          <w:lang w:val="en-US"/>
+        </w:rPr>
+        <w:lastRenderedPageBreak/>
+        <w:t>The moment clock is held at low, whole I2C interface pauses until clock is given up to its normal operation level</w:t>
+      </w:r>
+    </w:p>
+    <w:p>
+      <w:pPr>
+        <w:pStyle w:val="ListParagraph"/>
+        <w:numPr>
+          <w:ilvl w:val="0"/>
+          <w:numId w:val="1"/>
+        </w:numPr>
+        <w:tabs>
+          <w:tab w:val="left" w:pos="4200"/>
+        </w:tabs>
+        <w:rPr>
+          <w:lang w:val="en-US"/>
+        </w:rPr>
+      </w:pPr>
+      <w:r>
+        <w:rPr>
+          <w:lang w:val="en-US"/>
+        </w:rPr>
+        <w:t>Used when I2C slave is not able to cooperate with the clock speed and the slave needs time to process data</w:t>
+      </w:r>
+    </w:p>
+    <w:p>
+      <w:pPr>
+        <w:tabs>
+          <w:tab w:val="left" w:pos="4200"/>
+        </w:tabs>
+        <w:rPr>
+          <w:lang w:val="en-US"/>
+        </w:rPr>
+      </w:pPr>
+      <w:r>
+        <w:rPr>
+          <w:noProof/>
+          <w:lang w:val="en-US"/>
+        </w:rPr>
+        <w:lastRenderedPageBreak/>
+        <w:drawing>
+          <wp:anchor distT="0" distB="0" distL="114300" distR="114300" simplePos="0" relativeHeight="251658240" behindDoc="0" locked="0" layoutInCell="1" allowOverlap="1" wp14:anchorId="3CC67111" wp14:editId="6329292D">
+            <wp:simplePos x="914400" y="1874520"/>
+            <wp:positionH relativeFrom="column">
+              <wp:align>left</wp:align>
+            </wp:positionH>
+            <wp:positionV relativeFrom="paragraph">
+              <wp:align>top</wp:align>
+            </wp:positionV>
+            <wp:extent cx="5943600" cy="3263900"/>
+            <wp:effectExtent l="0" t="0" r="0" b="0"/>
+            <wp:wrapSquare wrapText="bothSides"/>
+            <wp:docPr id="1642908646" name="Picture 1" descr="A screenshot of a document&#10;&#10;AI-generated content may be incorrect."/>
+            <wp:cNvGraphicFramePr>
+              <a:graphicFrameLocks xmlns:a="http://schemas.openxmlformats.org/drawingml/2006/main" noChangeAspect="1"/>
+            </wp:cNvGraphicFramePr>
+            <a:graphic xmlns:a="http://schemas.openxmlformats.org/drawingml/2006/main">
+              <a:graphicData uri="http://schemas.openxmlformats.org/drawingml/2006/picture">
+                <pic:pic xmlns:pic="http://schemas.openxmlformats.org/drawingml/2006/picture">
+                  <pic:nvPicPr>
+                    <pic:cNvPr id="1642908646" name="Picture 1" descr="A screenshot of a document&#10;&#10;AI-generated content may be incorrect."/>
+                    <pic:cNvPicPr/>
+                  </pic:nvPicPr>
+                  <pic:blipFill>
+                    <a:blip r:embed="rId16">
+                      <a:extLst>
+                        <a:ext uri="{28A0092B-C50C-407E-A947-70E740481C1C}">
+                          <a14:useLocalDpi xmlns:a14="http://schemas.microsoft.com/office/drawing/2010/main" val="0"/>
+                        </a:ext>
+                      </a:extLst>
+                    </a:blip>
+                    <a:stretch>
+                      <a:fillRect/>
+                    </a:stretch>
+                  </pic:blipFill>
+                  <pic:spPr>
+                    <a:xfrm>
+                      <a:off x="0" y="0"/>
+                      <a:ext cx="5943600" cy="3263900"/>
+                    </a:xfrm>
+                    <a:prstGeom prst="rect">
+                      <a:avLst/>
+                    </a:prstGeom>
+                  </pic:spPr>
+                </pic:pic>
+              </a:graphicData>
+            </a:graphic>
+          </wp:anchor>
+        </w:drawing>
+      </w:r>
+      <w:r>
+        <w:rPr>
+          <w:lang w:val="en-US"/>
+        </w:rPr>
+        <w:br w:type="textWrapping" w:clear="all"/>
+      </w:r>
+      <w:r>
+        <w:rPr>
+          <w:noProof/>
+          <w:lang w:val="en-US"/>
+        </w:rPr>
+        <w:drawing>
+          <wp:inline distT="0" distB="0" distL="0" distR="0" wp14:anchorId="22D6F27E" wp14:editId="17C2CDC0">
+            <wp:extent cx="5943600" cy="3947795"/>
+            <wp:effectExtent l="0" t="0" r="0" b="0"/>
+            <wp:docPr id="19889227" name="Picture 1" descr="A diagram of a circuit&#10;&#10;AI-generated content may be incorrect."/>
+            <wp:cNvGraphicFramePr>
+              <a:graphicFrameLocks xmlns:a="http://schemas.openxmlformats.org/drawingml/2006/main" noChangeAspect="1"/>
+            </wp:cNvGraphicFramePr>
+            <a:graphic xmlns:a="http://schemas.openxmlformats.org/drawingml/2006/main">
+              <a:graphicData uri="http://schemas.openxmlformats.org/drawingml/2006/picture">
+                <pic:pic xmlns:pic="http://schemas.openxmlformats.org/drawingml/2006/picture">
+                  <pic:nvPicPr>
+                    <pic:cNvPr id="19889227" name="Picture 1" descr="A diagram of a circuit&#10;&#10;AI-generated content may be incorrect."/>
+                    <pic:cNvPicPr/>
+                  </pic:nvPicPr>
+                  <pic:blipFill>
+                    <a:blip r:embed="rId17"/>
+                    <a:stretch>
+                      <a:fillRect/>
+                    </a:stretch>
+                  </pic:blipFill>
+                  <pic:spPr>
+                    <a:xfrm>
+                      <a:off x="0" y="0"/>
+                      <a:ext cx="5943600" cy="3947795"/>
+                    </a:xfrm>
+                    <a:prstGeom prst="rect">
+                      <a:avLst/>
+                    </a:prstGeom>
+                  </pic:spPr>
+                </pic:pic>
+              </a:graphicData>
+            </a:graphic>
+          </wp:inline>
+        </w:drawing>
+      </w:r>
+    </w:p>
+    <w:p>
+      <w:pPr>
+        <w:tabs>
+          <w:tab w:val="left" w:pos="4200"/>
+        </w:tabs>
+        <w:rPr>
+          <w:lang w:val="en-US"/>
+        </w:rPr>
+      </w:pPr>
+      <w:r>
+        <w:rPr>
+          <w:lang w:val="en-US"/>
+        </w:rPr>
+        <w:lastRenderedPageBreak/>
+        <w:drawing>
+          <wp:inline distT="0" distB="0" distL="0" distR="0" wp14:anchorId="26CF1C38" wp14:editId="67C58E5D">
+            <wp:extent cx="5943600" cy="3970020"/>
+            <wp:effectExtent l="0" t="0" r="0" b="0"/>
+            <wp:docPr id="2102952434" name="Picture 1" descr="A screenshot of a black and white page&#10;&#10;AI-generated content may be incorrect."/>
+            <wp:cNvGraphicFramePr>
+              <a:graphicFrameLocks xmlns:a="http://schemas.openxmlformats.org/drawingml/2006/main" noChangeAspect="1"/>
+            </wp:cNvGraphicFramePr>
+            <a:graphic xmlns:a="http://schemas.openxmlformats.org/drawingml/2006/main">
+              <a:graphicData uri="http://schemas.openxmlformats.org/drawingml/2006/picture">
+                <pic:pic xmlns:pic="http://schemas.openxmlformats.org/drawingml/2006/picture">
+                  <pic:nvPicPr>
+                    <pic:cNvPr id="2102952434" name="Picture 1" descr="A screenshot of a black and white page&#10;&#10;AI-generated content may be incorrect."/>
+                    <pic:cNvPicPr/>
+                  </pic:nvPicPr>
+                  <pic:blipFill>
+                    <a:blip r:embed="rId18"/>
+                    <a:stretch>
+                      <a:fillRect/>
+                    </a:stretch>
+                  </pic:blipFill>
+                  <pic:spPr>
+                    <a:xfrm>
+                      <a:off x="0" y="0"/>
+                      <a:ext cx="5943600" cy="3970020"/>
+                    </a:xfrm>
+                    <a:prstGeom prst="rect">
+                      <a:avLst/>
+                    </a:prstGeom>
+                  </pic:spPr>
+                </pic:pic>
+              </a:graphicData>
+            </a:graphic>
+          </wp:inline>
+        </w:drawing>
+      </w:r>
+    </w:p>
+    <w:p>
+      <w:pPr>
+        <w:tabs>
+          <w:tab w:val="left" w:pos="4200"/>
+        </w:tabs>
+        <w:rPr>
+          <w:lang w:val="en-US"/>
+        </w:rPr>
+      </w:pPr>
+      <w:r>
+        <w:rPr>
+          <w:lang w:val="en-US"/>
+        </w:rPr>
+        <w:drawing>
+          <wp:inline distT="0" distB="0" distL="0" distR="0" wp14:anchorId="33259384" wp14:editId="0ADA1979">
+            <wp:extent cx="5943600" cy="3596005"/>
+            <wp:effectExtent l="0" t="0" r="0" b="4445"/>
+            <wp:docPr id="1252877767" name="Picture 1" descr="A screenshot of a computer program&#10;&#10;AI-generated content may be incorrect."/>
+            <wp:cNvGraphicFramePr>
+              <a:graphicFrameLocks xmlns:a="http://schemas.openxmlformats.org/drawingml/2006/main" noChangeAspect="1"/>
+            </wp:cNvGraphicFramePr>
+            <a:graphic xmlns:a="http://schemas.openxmlformats.org/drawingml/2006/main">
+              <a:graphicData uri="http://schemas.openxmlformats.org/drawingml/2006/picture">
+                <pic:pic xmlns:pic="http://schemas.openxmlformats.org/drawingml/2006/picture">
+                  <pic:nvPicPr>
+                    <pic:cNvPr id="1252877767" name="Picture 1" descr="A screenshot of a computer program&#10;&#10;AI-generated content may be incorrect."/>
+                    <pic:cNvPicPr/>
+                  </pic:nvPicPr>
+                  <pic:blipFill>
+                    <a:blip r:embed="rId19"/>
+                    <a:stretch>
+                      <a:fillRect/>
+                    </a:stretch>
+                  </pic:blipFill>
+                  <pic:spPr>
+                    <a:xfrm>
+                      <a:off x="0" y="0"/>
+                      <a:ext cx="5943600" cy="3596005"/>
+                    </a:xfrm>
+                    <a:prstGeom prst="rect">
+                      <a:avLst/>
+                    </a:prstGeom>
+                  </pic:spPr>
+                </pic:pic>
+              </a:graphicData>
+            </a:graphic>
+          </wp:inline>
+        </w:drawing>
+      </w:r>
+    </w:p>
+    <w:p>
+      <w:pPr>
+        <w:tabs>
+          <w:tab w:val="left" w:pos="4200"/>
+        </w:tabs>
+        <w:rPr>
+          <w:lang w:val="en-US"/>
+        </w:rPr>
+      </w:pPr>
+      <w:r>
+        <w:rPr>
+          <w:lang w:val="en-US"/>
+        </w:rPr>
+        <w:lastRenderedPageBreak/>
+        <w:drawing>
+          <wp:inline distT="0" distB="0" distL="0" distR="0" wp14:anchorId="31E8B985" wp14:editId="0CE2D0FF">
+            <wp:extent cx="5943600" cy="3730625"/>
+            <wp:effectExtent l="0" t="0" r="0" b="3175"/>
+            <wp:docPr id="1637738651" name="Picture 1" descr="A black and white document with text&#10;&#10;AI-generated content may be incorrect."/>
+            <wp:cNvGraphicFramePr>
+              <a:graphicFrameLocks xmlns:a="http://schemas.openxmlformats.org/drawingml/2006/main" noChangeAspect="1"/>
+            </wp:cNvGraphicFramePr>
+            <a:graphic xmlns:a="http://schemas.openxmlformats.org/drawingml/2006/main">
+              <a:graphicData uri="http://schemas.openxmlformats.org/drawingml/2006/picture">
+                <pic:pic xmlns:pic="http://schemas.openxmlformats.org/drawingml/2006/picture">
+                  <pic:nvPicPr>
+                    <pic:cNvPr id="1637738651" name="Picture 1" descr="A black and white document with text&#10;&#10;AI-generated content may be incorrect."/>
+                    <pic:cNvPicPr/>
+                  </pic:nvPicPr>
+                  <pic:blipFill>
+                    <a:blip r:embed="rId20"/>
+                    <a:stretch>
+                      <a:fillRect/>
+                    </a:stretch>
+                  </pic:blipFill>
+                  <pic:spPr>
+                    <a:xfrm>
+                      <a:off x="0" y="0"/>
+                      <a:ext cx="5943600" cy="3730625"/>
+                    </a:xfrm>
+                    <a:prstGeom prst="rect">
+                      <a:avLst/>
+                    </a:prstGeom>
+                  </pic:spPr>
+                </pic:pic>
+              </a:graphicData>
+            </a:graphic>
+          </wp:inline>
+        </w:drawing>
+      </w:r>
+    </w:p>
+    <w:p>
+      <w:pPr>
+        <w:tabs>
+          <w:tab w:val="left" w:pos="4200"/>
+        </w:tabs>
+        <w:rPr>
+          <w:lang w:val="en-US"/>
+        </w:rPr>
+      </w:pPr>
+      <w:r>
+        <w:rPr>
+          <w:lang w:val="en-US"/>
+        </w:rPr>
+        <w:t>The enable control bit must be enabled to generate interrupts for the event flags above</w:t>
+      </w:r>
+    </w:p>
+    <w:p>
+      <w:pPr>
+        <w:tabs>
+          <w:tab w:val="left" w:pos="4200"/>
+        </w:tabs>
+        <w:rPr>
+          <w:lang w:val="en-US"/>
+        </w:rPr>
+      </w:pPr>
+    </w:p>
+    <w:p>
+      <w:pPr>
+        <w:tabs>
+          <w:tab w:val="left" w:pos="4200"/>
+        </w:tabs>
+        <w:rPr>
+          <w:lang w:val="en-US"/>
+        </w:rPr>
+      </w:pPr>
+    </w:p>
+    <w:p>
+      <w:pPr>
+        <w:tabs>
+          <w:tab w:val="left" w:pos="4200"/>
+        </w:tabs>
+        <w:rPr>
+          <w:u w:val="single"/>
+          <w:lang w:val="en-US"/>
+        </w:rPr>
+      </w:pPr>
+      <w:r>
+        <w:rPr>
+          <w:u w:val="single"/>
+          <w:lang w:val="en-US"/>
+        </w:rPr>
+        <w:t>BTF flag and TX and preventing underrun</w:t>
+      </w:r>
+      <w:r>
+        <w:rPr>
+          <w:u w:val="single"/>
+          <w:lang w:val="en-US"/>
+        </w:rPr>
+        <w:t xml:space="preserve">: </w:t>
+      </w:r>
+    </w:p>
+    <w:p>
+      <w:pPr>
+        <w:pStyle w:val="ListParagraph"/>
+        <w:numPr>
+          <w:ilvl w:val="0"/>
+          <w:numId w:val="1"/>
+        </w:numPr>
+        <w:tabs>
+          <w:tab w:val="left" w:pos="4200"/>
+        </w:tabs>
+        <w:rPr>
+          <w:lang w:val="en-US"/>
+        </w:rPr>
+      </w:pPr>
+      <w:r>
+        <w:rPr>
+          <w:lang w:val="en-US"/>
+        </w:rPr>
+        <w:t>During Txing of data byte, if TXE=1, then data register is empty</w:t>
+      </w:r>
+    </w:p>
+    <w:p>
+      <w:pPr>
+        <w:pStyle w:val="ListParagraph"/>
+        <w:numPr>
+          <w:ilvl w:val="0"/>
+          <w:numId w:val="1"/>
+        </w:numPr>
+        <w:tabs>
+          <w:tab w:val="left" w:pos="4200"/>
+        </w:tabs>
+        <w:rPr>
+          <w:lang w:val="en-US"/>
+        </w:rPr>
+      </w:pPr>
+      <w:r>
+        <w:rPr>
+          <w:lang w:val="en-US"/>
+        </w:rPr>
+        <w:t>If firmware has not writer any byte to data register before shift register becomes empty (previous byte transmission), then BTF flag will be set and clock will be stretched to prevent the underrun</w:t>
+      </w:r>
+    </w:p>
+    <w:p>
+      <w:pPr>
+        <w:tabs>
+          <w:tab w:val="left" w:pos="4200"/>
+        </w:tabs>
+        <w:rPr>
+          <w:u w:val="single"/>
+          <w:lang w:val="en-US"/>
+        </w:rPr>
+      </w:pPr>
+      <w:r>
+        <w:rPr>
+          <w:u w:val="single"/>
+          <w:lang w:val="en-US"/>
+        </w:rPr>
+        <w:t xml:space="preserve">BTF flag and TX and preventing underrun: </w:t>
+      </w:r>
+    </w:p>
+    <w:p>
+      <w:pPr>
+        <w:pStyle w:val="ListParagraph"/>
+        <w:numPr>
+          <w:ilvl w:val="0"/>
+          <w:numId w:val="1"/>
+        </w:numPr>
+        <w:tabs>
+          <w:tab w:val="left" w:pos="4200"/>
+        </w:tabs>
+        <w:rPr>
+          <w:lang w:val="en-US"/>
+        </w:rPr>
+      </w:pPr>
+      <w:r>
+        <w:rPr>
+          <w:lang w:val="en-US"/>
+        </w:rPr>
+        <w:t>If RXNE=1, new data is waiting in the data register, and if firmware has not read the data byte  yet before shift register is filled with another new data, then BTF flag will be set and clock will be stretched to prevent the overrrun</w:t>
+      </w:r>
+    </w:p>
+    <w:p>
+      <w:pPr>
+        <w:tabs>
+          <w:tab w:val="left" w:pos="4200"/>
+        </w:tabs>
+        <w:rPr>
+          <w:lang w:val="en-US"/>
+        </w:rPr>
+      </w:pPr>
     </w:p>
     <w:sectPr>
       <w:pgSz w:w="12240" w:h="15840"/>

</xml_diff>